<commit_message>
updated motivation in document
</commit_message>
<xml_diff>
--- a/Blog document.docx
+++ b/Blog document.docx
@@ -1,52 +1,1034 @@
 
 <file path=word/document.xml><?xml version="1.0" encoding="utf-8"?>
-<w:document xmlns:wpc="http://schemas.microsoft.com/office/word/2010/wordprocessingCanvas" xmlns:cx="http://schemas.microsoft.com/office/drawing/2014/chartex" xmlns:cx1="http://schemas.microsoft.com/office/drawing/2015/9/8/chartex" xmlns:cx2="http://schemas.microsoft.com/office/drawing/2015/10/21/chartex" xmlns:cx3="http://schemas.microsoft.com/office/drawing/2016/5/9/chartex" xmlns:cx4="http://schemas.microsoft.com/office/drawing/2016/5/10/chartex" xmlns:cx5="http://schemas.microsoft.com/office/drawing/2016/5/11/chartex" xmlns:cx6="http://schemas.microsoft.com/office/drawing/2016/5/12/chartex" xmlns:cx7="http://schemas.microsoft.com/office/drawing/2016/5/13/chartex" xmlns:cx8="http://schemas.microsoft.com/office/drawing/2016/5/14/chartex" xmlns:mc="http://schemas.openxmlformats.org/markup-compatibility/2006" xmlns:aink="http://schemas.microsoft.com/office/drawing/2016/ink" xmlns:am3d="http://schemas.microsoft.com/office/drawing/2017/model3d" xmlns:o="urn:schemas-microsoft-com:office:office" xmlns:r="http://schemas.openxmlformats.org/officeDocument/2006/relationships" xmlns:m="http://schemas.openxmlformats.org/officeDocument/2006/math" xmlns:v="urn:schemas-microsoft-com:vml" xmlns:wp14="http://schemas.microsoft.com/office/word/2010/wordprocessingDrawing" xmlns:wp="http://schemas.openxmlformats.org/drawingml/2006/wordprocessingDrawing" xmlns:w10="urn:schemas-microsoft-com:office:word" xmlns:w="http://schemas.openxmlformats.org/wordprocessingml/2006/main" xmlns:w14="http://schemas.microsoft.com/office/word/2010/wordml" xmlns:w15="http://schemas.microsoft.com/office/word/2012/wordml" xmlns:w16cid="http://schemas.microsoft.com/office/word/2016/wordml/cid" xmlns:w16se="http://schemas.microsoft.com/office/word/2015/wordml/symex" xmlns:wpg="http://schemas.microsoft.com/office/word/2010/wordprocessingGroup" xmlns:wpi="http://schemas.microsoft.com/office/word/2010/wordprocessingInk" xmlns:wne="http://schemas.microsoft.com/office/word/2006/wordml" xmlns:wps="http://schemas.microsoft.com/office/word/2010/wordprocessingShape" mc:Ignorable="w14 w15 w16se w16cid wp14">
+<w:document xmlns:o="urn:schemas-microsoft-com:office:office" xmlns:r="http://schemas.openxmlformats.org/officeDocument/2006/relationships" xmlns:v="urn:schemas-microsoft-com:vml" xmlns:w="http://schemas.openxmlformats.org/wordprocessingml/2006/main" xmlns:w10="urn:schemas-microsoft-com:office:word" xmlns:wp="http://schemas.openxmlformats.org/drawingml/2006/wordprocessingDrawing" xmlns:wps="http://schemas.microsoft.com/office/word/2010/wordprocessingShape" xmlns:wpg="http://schemas.microsoft.com/office/word/2010/wordprocessingGroup" xmlns:mc="http://schemas.openxmlformats.org/markup-compatibility/2006" xmlns:wp14="http://schemas.microsoft.com/office/word/2010/wordprocessingDrawing" xmlns:w14="http://schemas.microsoft.com/office/word/2010/wordml" mc:Ignorable="w14 wp14">
   <w:body>
     <w:p>
+      <w:pPr>
+        <w:pStyle w:val="Heading1"/>
+        <w:spacing w:before="240" w:after="120"/>
+        <w:rPr>
+          <w:u w:val="none"/>
+        </w:rPr>
+      </w:pPr>
       <w:r>
-        <w:t>This is a simple yet exciting project idea I came up with in office. Recently, my colleague’s son fell ill with the dengue fever, and on kids the effect is huge. Their immunity is low, and platelets decrease rapidly below danger levels. Dengue is a mosquito spread disease, and mosquitos are a big issue in india</w:t>
+        <w:rPr>
+          <w:u w:val="none"/>
+        </w:rPr>
+        <w:t>Motivation</w:t>
       </w:r>
-      <w:bookmarkStart w:id="0" w:name="_GoBack"/>
+    </w:p>
+    <w:p>
+      <w:pPr>
+        <w:pStyle w:val="Normal"/>
+        <w:spacing w:before="0" w:after="160"/>
+        <w:rPr/>
+      </w:pPr>
+      <w:r>
+        <w:rPr>
+          <w:rFonts w:ascii="Times New Roman" w:hAnsi="Times New Roman"/>
+          <w:b w:val="false"/>
+          <w:bCs w:val="false"/>
+          <w:i w:val="false"/>
+          <w:iCs w:val="false"/>
+          <w:sz w:val="22"/>
+          <w:szCs w:val="22"/>
+        </w:rPr>
+        <w:t xml:space="preserve">This is a simple yet exciting project idea I came up with in office. Recently, my colleague’s son fell ill with the dengue fever, and on kids the effect is huge. Their immunity is low, and platelets decrease rapidly below danger levels. Dengue is a mosquito spread disease, and mosquitoes are a big issue in India, </w:t>
+      </w:r>
+      <w:r>
+        <w:rPr>
+          <w:rFonts w:ascii="Times New Roman" w:hAnsi="Times New Roman"/>
+          <w:b w:val="false"/>
+          <w:bCs w:val="false"/>
+          <w:i w:val="false"/>
+          <w:iCs w:val="false"/>
+          <w:sz w:val="22"/>
+          <w:szCs w:val="22"/>
+        </w:rPr>
+        <w:t>and its spread and control is quite difficult due to insufficient data on the spread of mosquitoes.</w:t>
+      </w:r>
+    </w:p>
+    <w:p>
+      <w:pPr>
+        <w:pStyle w:val="Normal"/>
+        <w:spacing w:before="0" w:after="160"/>
+        <w:rPr/>
+      </w:pPr>
+      <w:r>
+        <w:rPr>
+          <w:rFonts w:ascii="Times New Roman" w:hAnsi="Times New Roman"/>
+          <w:b w:val="false"/>
+          <w:bCs w:val="false"/>
+          <w:i w:val="false"/>
+          <w:iCs w:val="false"/>
+          <w:sz w:val="22"/>
+          <w:szCs w:val="22"/>
+        </w:rPr>
+        <w:t xml:space="preserve">Here, I present an idea that I am working on from the past weeks that could simulate the spread of dengue fever using a mosquito simulation program. So, let’s understand what we have and what we know and build upon it. In the simulation one major aspect is to code the random walk of the mosquitoes on a plane. </w:t>
+      </w:r>
+    </w:p>
+    <w:p>
+      <w:pPr>
+        <w:pStyle w:val="Normal"/>
+        <w:spacing w:before="0" w:after="160"/>
+        <w:rPr/>
+      </w:pPr>
+      <w:bookmarkStart w:id="0" w:name="__DdeLink__2_3024912884"/>
+      <w:r>
+        <w:rPr>
+          <w:rFonts w:ascii="Times New Roman" w:hAnsi="Times New Roman"/>
+          <w:b w:val="false"/>
+          <w:bCs w:val="false"/>
+          <w:i w:val="false"/>
+          <w:iCs w:val="false"/>
+          <w:sz w:val="22"/>
+          <w:szCs w:val="22"/>
+        </w:rPr>
+        <w:t>I too</w:t>
+      </w:r>
       <w:bookmarkEnd w:id="0"/>
+      <w:r>
+        <w:rPr>
+          <w:rFonts w:ascii="Times New Roman" w:hAnsi="Times New Roman"/>
+          <w:b w:val="false"/>
+          <w:bCs w:val="false"/>
+          <w:i w:val="false"/>
+          <w:iCs w:val="false"/>
+          <w:sz w:val="22"/>
+          <w:szCs w:val="22"/>
+        </w:rPr>
+        <w:t>k an approach of performing 2-dimensional random walks on a hypothetical plane using polar coordinates. Those of you who are unaware of polar coordinates, here is a small brief. Instead of using the generic (x,y) notation to locate a point on a plane we use an angle and distance (r,</w:t>
+      </w:r>
+      <w:r>
+        <w:rPr>
+          <w:rFonts w:eastAsia="Calibri" w:cs="" w:ascii="Times New Roman" w:hAnsi="Times New Roman"/>
+          <w:b w:val="false"/>
+          <w:bCs w:val="false"/>
+          <w:i w:val="false"/>
+          <w:iCs w:val="false"/>
+          <w:sz w:val="22"/>
+          <w:szCs w:val="22"/>
+        </w:rPr>
+        <w:t>θ</w:t>
+      </w:r>
+      <w:r>
+        <w:rPr>
+          <w:rFonts w:eastAsia="Calibri" w:cs="" w:ascii="Times New Roman" w:hAnsi="Times New Roman"/>
+          <w:b w:val="false"/>
+          <w:bCs w:val="false"/>
+          <w:i w:val="false"/>
+          <w:iCs w:val="false"/>
+          <w:sz w:val="22"/>
+          <w:szCs w:val="22"/>
+        </w:rPr>
+        <w:t xml:space="preserve">) approach. </w:t>
+      </w:r>
+    </w:p>
+    <w:p>
+      <w:pPr>
+        <w:pStyle w:val="Normal"/>
+        <w:spacing w:before="0" w:after="160"/>
+        <w:rPr/>
+      </w:pPr>
+      <w:r>
+        <mc:AlternateContent>
+          <mc:Choice Requires="wpg">
+            <w:drawing>
+              <wp:anchor behindDoc="0" distT="0" distB="0" distL="0" distR="0" simplePos="0" locked="0" layoutInCell="1" allowOverlap="1" relativeHeight="2">
+                <wp:simplePos x="0" y="0"/>
+                <wp:positionH relativeFrom="column">
+                  <wp:posOffset>2023110</wp:posOffset>
+                </wp:positionH>
+                <wp:positionV relativeFrom="paragraph">
+                  <wp:posOffset>142240</wp:posOffset>
+                </wp:positionV>
+                <wp:extent cx="1966595" cy="2011680"/>
+                <wp:effectExtent l="0" t="0" r="0" b="0"/>
+                <wp:wrapTopAndBottom/>
+                <wp:docPr id="1" name="Shape1"/>
+                <a:graphic xmlns:a="http://schemas.openxmlformats.org/drawingml/2006/main">
+                  <a:graphicData uri="http://schemas.microsoft.com/office/word/2010/wordprocessingGroup">
+                    <wpg:wgp>
+                      <wpg:cNvGrpSpPr/>
+                      <wpg:grpSpPr>
+                        <a:xfrm>
+                          <a:off x="0" y="0"/>
+                          <a:ext cx="1965960" cy="2010960"/>
+                        </a:xfrm>
+                      </wpg:grpSpPr>
+                      <wps:wsp>
+                        <wps:cNvSpPr/>
+                        <wps:spPr>
+                          <a:xfrm>
+                            <a:off x="0" y="0"/>
+                            <a:ext cx="0" cy="2010960"/>
+                          </a:xfrm>
+                          <a:prstGeom prst="line">
+                            <a:avLst/>
+                          </a:prstGeom>
+                          <a:ln w="19080">
+                            <a:solidFill>
+                              <a:srgbClr val="3465a4"/>
+                            </a:solidFill>
+                            <a:round/>
+                            <a:headEnd len="med" type="triangle" w="med"/>
+                          </a:ln>
+                        </wps:spPr>
+                        <wps:style>
+                          <a:lnRef idx="0"/>
+                          <a:fillRef idx="0"/>
+                          <a:effectRef idx="0"/>
+                          <a:fontRef idx="minor"/>
+                        </wps:style>
+                        <wps:bodyPr/>
+                      </wps:wsp>
+                      <wps:wsp>
+                        <wps:cNvSpPr/>
+                        <wps:spPr>
+                          <a:xfrm flipH="1">
+                            <a:off x="0" y="2010960"/>
+                            <a:ext cx="1965960" cy="0"/>
+                          </a:xfrm>
+                          <a:prstGeom prst="line">
+                            <a:avLst/>
+                          </a:prstGeom>
+                          <a:ln w="19080">
+                            <a:solidFill>
+                              <a:srgbClr val="3465a4"/>
+                            </a:solidFill>
+                            <a:round/>
+                            <a:headEnd len="med" type="triangle" w="med"/>
+                          </a:ln>
+                        </wps:spPr>
+                        <wps:style>
+                          <a:lnRef idx="0"/>
+                          <a:fillRef idx="0"/>
+                          <a:effectRef idx="0"/>
+                          <a:fontRef idx="minor"/>
+                        </wps:style>
+                        <wps:bodyPr/>
+                      </wps:wsp>
+                      <wps:wsp>
+                        <wps:cNvSpPr/>
+                        <wps:spPr>
+                          <a:xfrm flipV="1">
+                            <a:off x="0" y="746280"/>
+                            <a:ext cx="904320" cy="1265040"/>
+                          </a:xfrm>
+                          <a:prstGeom prst="line">
+                            <a:avLst/>
+                          </a:prstGeom>
+                          <a:ln>
+                            <a:solidFill>
+                              <a:srgbClr val="3465a4"/>
+                            </a:solidFill>
+                            <a:custDash/>
+                          </a:ln>
+                        </wps:spPr>
+                        <wps:style>
+                          <a:lnRef idx="0"/>
+                          <a:fillRef idx="0"/>
+                          <a:effectRef idx="0"/>
+                          <a:fontRef idx="minor"/>
+                        </wps:style>
+                        <wps:txbx>
+                          <w:txbxContent>
+                            <w:p>
+                              <w:pPr>
+                                <w:overflowPunct w:val="false"/>
+                                <w:spacing w:before="0" w:after="0" w:lineRule="auto" w:line="240"/>
+                                <w:ind w:left="0" w:right="0" w:hanging="0"/>
+                                <w:jc w:val="center"/>
+                                <w:rPr/>
+                              </w:pPr>
+                              <w:r>
+                                <w:rPr>
+                                  <w:smallCaps w:val="false"/>
+                                  <w:caps w:val="false"/>
+                                  <w:emboss w:val="false"/>
+                                  <w:imprint w:val="false"/>
+                                  <w:em w:val="none"/>
+                                  <w:iCs w:val="false"/>
+                                  <w:bCs w:val="false"/>
+                                  <w:kern w:val="2"/>
+                                  <w:shadow w:val="false"/>
+                                  <w:outline w:val="false"/>
+                                  <w:i w:val="false"/>
+                                  <w:dstrike w:val="false"/>
+                                  <w:strike w:val="false"/>
+                                  <w:u w:val="none"/>
+                                  <w:b w:val="false"/>
+                                  <w:sz w:val="53"/>
+                                  <w:szCs w:val="53"/>
+                                  <w:rFonts w:eastAsia="Microsoft YaHei" w:cs="Lucida Sans" w:ascii="Liberation Sans" w:hAnsi="Liberation Sans"/>
+                                  <w:color w:val="auto"/>
+                                  <w:lang w:val="en-US" w:eastAsia="en-US" w:bidi="en-US"/>
+                                </w:rPr>
+                                <w:t>r</w:t>
+                              </w:r>
+                            </w:p>
+                          </w:txbxContent>
+                        </wps:txbx>
+                        <wps:bodyPr lIns="90000" rIns="90000" tIns="45000" bIns="45000" anchor="ctr">
+                          <a:spAutoFit/>
+                        </wps:bodyPr>
+                      </wps:wsp>
+                      <wps:wsp>
+                        <wps:cNvSpPr/>
+                        <wps:spPr>
+                          <a:xfrm>
+                            <a:off x="904320" y="746280"/>
+                            <a:ext cx="0" cy="1265040"/>
+                          </a:xfrm>
+                          <a:prstGeom prst="line">
+                            <a:avLst/>
+                          </a:prstGeom>
+                          <a:ln>
+                            <a:solidFill>
+                              <a:srgbClr val="3465a4"/>
+                            </a:solidFill>
+                            <a:custDash/>
+                          </a:ln>
+                        </wps:spPr>
+                        <wps:style>
+                          <a:lnRef idx="0"/>
+                          <a:fillRef idx="0"/>
+                          <a:effectRef idx="0"/>
+                          <a:fontRef idx="minor"/>
+                        </wps:style>
+                        <wps:bodyPr/>
+                      </wps:wsp>
+                      <wps:wsp>
+                        <wps:cNvSpPr/>
+                        <wps:spPr>
+                          <a:xfrm flipH="1">
+                            <a:off x="0" y="746280"/>
+                            <a:ext cx="904320" cy="0"/>
+                          </a:xfrm>
+                          <a:prstGeom prst="line">
+                            <a:avLst/>
+                          </a:prstGeom>
+                          <a:ln>
+                            <a:solidFill>
+                              <a:srgbClr val="3465a4"/>
+                            </a:solidFill>
+                            <a:custDash/>
+                          </a:ln>
+                        </wps:spPr>
+                        <wps:style>
+                          <a:lnRef idx="0"/>
+                          <a:fillRef idx="0"/>
+                          <a:effectRef idx="0"/>
+                          <a:fontRef idx="minor"/>
+                        </wps:style>
+                        <wps:bodyPr/>
+                      </wps:wsp>
+                      <wps:wsp>
+                        <wps:cNvSpPr txBox="1"/>
+                        <wps:spPr>
+                          <a:xfrm>
+                            <a:off x="858600" y="655200"/>
+                            <a:ext cx="513000" cy="235440"/>
+                          </a:xfrm>
+                          <a:prstGeom prst="rect">
+                            <a:avLst/>
+                          </a:prstGeom>
+                          <a:noFill/>
+                          <a:ln>
+                            <a:noFill/>
+                          </a:ln>
+                        </wps:spPr>
+                        <wps:txbx>
+                          <w:txbxContent>
+                            <w:p>
+                              <w:pPr>
+                                <w:overflowPunct w:val="false"/>
+                                <w:spacing w:before="0" w:after="0" w:lineRule="auto" w:line="240"/>
+                                <w:ind w:left="0" w:right="0" w:hanging="0"/>
+                                <w:rPr/>
+                              </w:pPr>
+                              <w:r>
+                                <w:rPr>
+                                  <w:smallCaps w:val="false"/>
+                                  <w:caps w:val="false"/>
+                                  <w:emboss w:val="false"/>
+                                  <w:imprint w:val="false"/>
+                                  <w:em w:val="none"/>
+                                  <w:iCs w:val="false"/>
+                                  <w:bCs w:val="false"/>
+                                  <w:kern w:val="2"/>
+                                  <w:shadow w:val="false"/>
+                                  <w:outline w:val="false"/>
+                                  <w:i w:val="false"/>
+                                  <w:dstrike w:val="false"/>
+                                  <w:strike w:val="false"/>
+                                  <w:u w:val="none"/>
+                                  <w:b w:val="false"/>
+                                  <w:sz w:val="35"/>
+                                  <w:szCs w:val="35"/>
+                                  <w:rFonts w:eastAsia="Microsoft YaHei" w:cs="Lucida Sans" w:ascii="Liberation Sans" w:hAnsi="Liberation Sans"/>
+                                  <w:color w:val="auto"/>
+                                  <w:lang w:val="en-US" w:eastAsia="en-US" w:bidi="en-US"/>
+                                </w:rPr>
+                                <w:t>(x,y)</w:t>
+                              </w:r>
+                            </w:p>
+                          </w:txbxContent>
+                        </wps:txbx>
+                        <wps:bodyPr wrap="square" lIns="90000" rIns="90000" tIns="45000" bIns="45000">
+                          <a:spAutoFit/>
+                        </wps:bodyPr>
+                      </wps:wsp>
+                      <wps:wsp>
+                        <wps:cNvSpPr/>
+                        <wps:spPr>
+                          <a:xfrm>
+                            <a:off x="4689000" y="5644080"/>
+                            <a:ext cx="113400" cy="158400"/>
+                          </a:xfrm>
+                          <a:custGeom>
+                            <a:avLst/>
+                            <a:gdLst/>
+                            <a:ahLst/>
+                            <a:rect l="0" t="0" r="r" b="b"/>
+                            <a:pathLst>
+                              <a:path w="315" h="440">
+                                <a:moveTo>
+                                  <a:pt x="314" y="439"/>
+                                </a:moveTo>
+                                <a:cubicBezTo>
+                                  <a:pt x="314" y="188"/>
+                                  <a:pt x="0" y="0"/>
+                                  <a:pt x="0" y="0"/>
+                                </a:cubicBezTo>
+                              </a:path>
+                            </a:pathLst>
+                          </a:custGeom>
+                          <a:ln>
+                            <a:solidFill>
+                              <a:srgbClr val="3465a4"/>
+                            </a:solidFill>
+                          </a:ln>
+                        </wps:spPr>
+                        <wps:bodyPr/>
+                      </wps:wsp>
+                      <wps:wsp>
+                        <wps:cNvSpPr txBox="1"/>
+                        <wps:spPr>
+                          <a:xfrm>
+                            <a:off x="93960" y="1736640"/>
+                            <a:ext cx="226080" cy="274320"/>
+                          </a:xfrm>
+                          <a:prstGeom prst="rect">
+                            <a:avLst/>
+                          </a:prstGeom>
+                          <a:noFill/>
+                          <a:ln>
+                            <a:noFill/>
+                          </a:ln>
+                        </wps:spPr>
+                        <wps:txbx>
+                          <w:txbxContent>
+                            <w:p>
+                              <w:pPr>
+                                <w:overflowPunct w:val="false"/>
+                                <w:spacing w:before="0" w:after="0" w:lineRule="auto" w:line="240"/>
+                                <w:ind w:left="0" w:right="0" w:hanging="0"/>
+                                <w:rPr/>
+                              </w:pPr>
+                              <w:r>
+                                <w:rPr>
+                                  <w:b w:val="false"/>
+                                  <w:u w:val="none"/>
+                                  <w:dstrike w:val="false"/>
+                                  <w:strike w:val="false"/>
+                                  <w:i w:val="false"/>
+                                  <w:outline w:val="false"/>
+                                  <w:shadow w:val="false"/>
+                                  <w:kern w:val="2"/>
+                                  <w:sz w:val="46"/>
+                                  <w:bCs w:val="false"/>
+                                  <w:iCs w:val="false"/>
+                                  <w:em w:val="none"/>
+                                  <w:emboss w:val="false"/>
+                                  <w:imprint w:val="false"/>
+                                  <w:smallCaps w:val="false"/>
+                                  <w:caps w:val="false"/>
+                                  <w:szCs w:val="46"/>
+                                  <w:rFonts w:eastAsia="Liberation Sans" w:ascii="Liberation Sans" w:hAnsi="Liberation Sans" w:cs="Liberation Sans"/>
+                                  <w:color w:val="auto"/>
+                                  <w:lang w:val="en-US" w:eastAsia="en-US" w:bidi="en-US"/>
+                                </w:rPr>
+                                <w:t>θ</w:t>
+                              </w:r>
+                            </w:p>
+                          </w:txbxContent>
+                        </wps:txbx>
+                        <wps:bodyPr wrap="square" lIns="90000" rIns="90000" tIns="45000" bIns="45000">
+                          <a:spAutoFit/>
+                        </wps:bodyPr>
+                      </wps:wsp>
+                    </wpg:wgp>
+                  </a:graphicData>
+                </a:graphic>
+              </wp:anchor>
+            </w:drawing>
+          </mc:Choice>
+          <mc:Fallback>
+            <w:pict>
+              <v:group id="shape_0" alt="Shape1" style="position:absolute;margin-left:159.3pt;margin-top:11.2pt;width:154.75pt;height:158.35pt" coordorigin="3186,224" coordsize="3095,3167">
+                <v:line id="shape_0" from="3186,224" to="3186,3390" stroked="t" style="position:absolute">
+                  <v:stroke color="#3465a4" weight="19080" startarrow="block" startarrowwidth="medium" startarrowlength="medium" joinstyle="round" endcap="flat"/>
+                  <v:fill o:detectmouseclick="t" on="false"/>
+                </v:line>
+                <v:line id="shape_0" from="3186,3391" to="6281,3391" stroked="t" style="position:absolute;flip:x">
+                  <v:stroke color="#3465a4" weight="19080" startarrow="block" startarrowwidth="medium" startarrowlength="medium" joinstyle="round" endcap="flat"/>
+                  <v:fill o:detectmouseclick="t" on="false"/>
+                </v:line>
+                <v:line id="shape_0" from="3186,1399" to="4609,3390" stroked="t" style="position:absolute;flip:y">
+                  <v:textbox>
+                    <w:txbxContent>
+                      <w:p>
+                        <w:pPr>
+                          <w:overflowPunct w:val="false"/>
+                          <w:spacing w:before="0" w:after="0" w:lineRule="auto" w:line="240"/>
+                          <w:ind w:left="0" w:right="0" w:hanging="0"/>
+                          <w:jc w:val="center"/>
+                          <w:rPr/>
+                        </w:pPr>
+                        <w:r>
+                          <w:rPr>
+                            <w:smallCaps w:val="false"/>
+                            <w:caps w:val="false"/>
+                            <w:emboss w:val="false"/>
+                            <w:imprint w:val="false"/>
+                            <w:em w:val="none"/>
+                            <w:iCs w:val="false"/>
+                            <w:bCs w:val="false"/>
+                            <w:kern w:val="2"/>
+                            <w:shadow w:val="false"/>
+                            <w:outline w:val="false"/>
+                            <w:i w:val="false"/>
+                            <w:dstrike w:val="false"/>
+                            <w:strike w:val="false"/>
+                            <w:u w:val="none"/>
+                            <w:b w:val="false"/>
+                            <w:sz w:val="53"/>
+                            <w:szCs w:val="53"/>
+                            <w:rFonts w:eastAsia="Microsoft YaHei" w:cs="Lucida Sans" w:ascii="Liberation Sans" w:hAnsi="Liberation Sans"/>
+                            <w:color w:val="auto"/>
+                            <w:lang w:val="en-US" w:eastAsia="en-US" w:bidi="en-US"/>
+                          </w:rPr>
+                          <w:t>r</w:t>
+                        </w:r>
+                      </w:p>
+                    </w:txbxContent>
+                  </v:textbox>
+                  <v:stroke color="#3465a4" dashstyle="shortdot" joinstyle="round" endcap="flat"/>
+                  <v:fill o:detectmouseclick="t" on="false"/>
+                </v:line>
+                <v:line id="shape_0" from="4610,1399" to="4610,3390" stroked="t" style="position:absolute">
+                  <v:stroke color="#3465a4" dashstyle="shortdot" joinstyle="round" endcap="flat"/>
+                  <v:fill o:detectmouseclick="t" on="false"/>
+                </v:line>
+                <v:line id="shape_0" from="3186,1399" to="4609,1399" stroked="t" style="position:absolute;flip:x">
+                  <v:stroke color="#3465a4" dashstyle="shortdot" joinstyle="round" endcap="flat"/>
+                  <v:fill o:detectmouseclick="t" on="false"/>
+                </v:line>
+                <v:shapetype id="_x005F_x0000_t202" coordsize="21600,21600" o:spt="202" path="m,l,21600l21600,21600l21600,xe">
+                  <v:stroke joinstyle="miter"/>
+                  <v:path gradientshapeok="t" o:connecttype="rect"/>
+                </v:shapetype>
+                <v:shape id="shape_0" stroked="f" style="position:absolute;left:4538;top:1256;width:807;height:370" type="shapetype_202">
+                  <v:textbox>
+                    <w:txbxContent>
+                      <w:p>
+                        <w:pPr>
+                          <w:overflowPunct w:val="false"/>
+                          <w:spacing w:before="0" w:after="0" w:lineRule="auto" w:line="240"/>
+                          <w:ind w:left="0" w:right="0" w:hanging="0"/>
+                          <w:rPr/>
+                        </w:pPr>
+                        <w:r>
+                          <w:rPr>
+                            <w:smallCaps w:val="false"/>
+                            <w:caps w:val="false"/>
+                            <w:emboss w:val="false"/>
+                            <w:imprint w:val="false"/>
+                            <w:em w:val="none"/>
+                            <w:iCs w:val="false"/>
+                            <w:bCs w:val="false"/>
+                            <w:kern w:val="2"/>
+                            <w:shadow w:val="false"/>
+                            <w:outline w:val="false"/>
+                            <w:i w:val="false"/>
+                            <w:dstrike w:val="false"/>
+                            <w:strike w:val="false"/>
+                            <w:u w:val="none"/>
+                            <w:b w:val="false"/>
+                            <w:sz w:val="35"/>
+                            <w:szCs w:val="35"/>
+                            <w:rFonts w:eastAsia="Microsoft YaHei" w:cs="Lucida Sans" w:ascii="Liberation Sans" w:hAnsi="Liberation Sans"/>
+                            <w:color w:val="auto"/>
+                            <w:lang w:val="en-US" w:eastAsia="en-US" w:bidi="en-US"/>
+                          </w:rPr>
+                          <w:t>(x,y)</w:t>
+                        </w:r>
+                      </w:p>
+                    </w:txbxContent>
+                  </v:textbox>
+                  <w10:wrap type="square"/>
+                  <v:fill o:detectmouseclick="t" on="false"/>
+                  <v:stroke color="black" joinstyle="round" endcap="flat"/>
+                </v:shape>
+                <v:shape id="shape_0" stroked="t" style="position:absolute;left:3364;top:3143;width:177;height:247">
+                  <v:stroke color="#3465a4" joinstyle="round" endcap="flat"/>
+                  <v:fill o:detectmouseclick="t" on="false"/>
+                </v:shape>
+                <v:shape id="shape_0" stroked="f" style="position:absolute;left:3334;top:2959;width:355;height:431" type="shapetype_202">
+                  <v:textbox>
+                    <w:txbxContent>
+                      <w:p>
+                        <w:pPr>
+                          <w:overflowPunct w:val="false"/>
+                          <w:spacing w:before="0" w:after="0" w:lineRule="auto" w:line="240"/>
+                          <w:ind w:left="0" w:right="0" w:hanging="0"/>
+                          <w:rPr/>
+                        </w:pPr>
+                        <w:r>
+                          <w:rPr>
+                            <w:b w:val="false"/>
+                            <w:u w:val="none"/>
+                            <w:dstrike w:val="false"/>
+                            <w:strike w:val="false"/>
+                            <w:i w:val="false"/>
+                            <w:outline w:val="false"/>
+                            <w:shadow w:val="false"/>
+                            <w:kern w:val="2"/>
+                            <w:sz w:val="46"/>
+                            <w:bCs w:val="false"/>
+                            <w:iCs w:val="false"/>
+                            <w:em w:val="none"/>
+                            <w:emboss w:val="false"/>
+                            <w:imprint w:val="false"/>
+                            <w:smallCaps w:val="false"/>
+                            <w:caps w:val="false"/>
+                            <w:szCs w:val="46"/>
+                            <w:rFonts w:eastAsia="Liberation Sans" w:ascii="Liberation Sans" w:hAnsi="Liberation Sans" w:cs="Liberation Sans"/>
+                            <w:color w:val="auto"/>
+                            <w:lang w:val="en-US" w:eastAsia="en-US" w:bidi="en-US"/>
+                          </w:rPr>
+                          <w:t>θ</w:t>
+                        </w:r>
+                      </w:p>
+                    </w:txbxContent>
+                  </v:textbox>
+                  <w10:wrap type="square"/>
+                  <v:fill o:detectmouseclick="t" on="false"/>
+                  <v:stroke color="black" joinstyle="round" endcap="flat"/>
+                </v:shape>
+              </v:group>
+            </w:pict>
+          </mc:Fallback>
+        </mc:AlternateContent>
+      </w:r>
+      <w:r>
+        <w:rPr>
+          <w:rFonts w:ascii="Times New Roman" w:hAnsi="Times New Roman"/>
+          <w:b w:val="false"/>
+          <w:bCs w:val="false"/>
+          <w:i w:val="false"/>
+          <w:iCs w:val="false"/>
+          <w:sz w:val="22"/>
+          <w:szCs w:val="22"/>
+        </w:rPr>
+        <w:t xml:space="preserve">This makes the simulation a problem. In this article we will discuss on this particular problem and look at some solutions I had come up with. 2-dimensional random walks are already done using an x-y grid in which the particle which is subjected to randomness can move in any 4,8,12 or 24 directions. Mostly people pick 4 directions and keep the step size so small that it seems the particle is moving in all directions including diagonals perfectly. This is a popular digital display trick heavily used today. Display devices are made with higher resolution to show diagonals and curves as accurately as possible but this accuracy is only perceived accuracy and not true accuracy. This is also complemented by anti-aliasing. This is a topic on digital display technologies, which means I’m going off topic. </w:t>
+      </w:r>
+    </w:p>
+    <w:p>
+      <w:pPr>
+        <w:pStyle w:val="Normal"/>
+        <w:spacing w:before="0" w:after="160"/>
+        <w:rPr/>
+      </w:pPr>
+      <w:r>
+        <w:rPr>
+          <w:rFonts w:ascii="Times New Roman" w:hAnsi="Times New Roman"/>
+          <w:b w:val="false"/>
+          <w:bCs w:val="false"/>
+          <w:i w:val="false"/>
+          <w:iCs w:val="false"/>
+          <w:sz w:val="22"/>
+          <w:szCs w:val="22"/>
+        </w:rPr>
+        <w:t>Mosquitoes or any living insect tend to move away from their source or point of birth, they may visit it back but in-order to spread they must move away. Their spread is equal in all directions. Which means that the random walk must be biased. It can’t be constantly biased as they may find a chance to come back home after a farther travel. So, the distance the mosquito has traveled from home, or lets take displacement of the mosquito from home, which is easier to visualize, affects the biasing of the random walk. So, the closer the mosquito is to home the more biased the random walk would be to push it away from home, and the farther it is from home the lesser biased it would be.</w:t>
+      </w:r>
+    </w:p>
+    <w:p>
+      <w:pPr>
+        <w:pStyle w:val="Normal"/>
+        <w:spacing w:before="0" w:after="160"/>
+        <w:rPr/>
+      </w:pPr>
+      <w:r>
+        <w:rPr>
+          <w:rFonts w:ascii="Times New Roman" w:hAnsi="Times New Roman"/>
+          <w:b w:val="false"/>
+          <w:bCs w:val="false"/>
+          <w:i w:val="false"/>
+          <w:iCs w:val="false"/>
+          <w:sz w:val="22"/>
+          <w:szCs w:val="22"/>
+        </w:rPr>
+        <w:t>Thus we have 2 problems:</w:t>
+      </w:r>
+    </w:p>
+    <w:p>
+      <w:pPr>
+        <w:pStyle w:val="Normal"/>
+        <w:numPr>
+          <w:ilvl w:val="0"/>
+          <w:numId w:val="2"/>
+        </w:numPr>
+        <w:spacing w:before="0" w:after="160"/>
+        <w:rPr/>
+      </w:pPr>
+      <w:r>
+        <w:rPr>
+          <w:rFonts w:ascii="Times New Roman" w:hAnsi="Times New Roman"/>
+          <w:b w:val="false"/>
+          <w:bCs w:val="false"/>
+          <w:i w:val="false"/>
+          <w:iCs w:val="false"/>
+          <w:sz w:val="22"/>
+          <w:szCs w:val="22"/>
+        </w:rPr>
+        <w:t>2-dimensional dynamically biased random walks</w:t>
+      </w:r>
+    </w:p>
+    <w:p>
+      <w:pPr>
+        <w:pStyle w:val="Normal"/>
+        <w:numPr>
+          <w:ilvl w:val="0"/>
+          <w:numId w:val="2"/>
+        </w:numPr>
+        <w:spacing w:before="0" w:after="160"/>
+        <w:rPr/>
+      </w:pPr>
+      <w:r>
+        <w:rPr>
+          <w:rFonts w:ascii="Times New Roman" w:hAnsi="Times New Roman"/>
+          <w:b w:val="false"/>
+          <w:bCs w:val="false"/>
+          <w:i w:val="false"/>
+          <w:iCs w:val="false"/>
+          <w:sz w:val="22"/>
+          <w:szCs w:val="22"/>
+        </w:rPr>
+        <w:t>Using polar coordinates</w:t>
+      </w:r>
+    </w:p>
+    <w:p>
+      <w:pPr>
+        <w:pStyle w:val="Normal"/>
+        <w:spacing w:before="0" w:after="160"/>
+        <w:rPr/>
+      </w:pPr>
+      <w:r>
+        <w:rPr>
+          <w:rFonts w:ascii="Times New Roman" w:hAnsi="Times New Roman"/>
+          <w:b w:val="false"/>
+          <w:bCs w:val="false"/>
+          <w:i w:val="false"/>
+          <w:iCs w:val="false"/>
+          <w:sz w:val="22"/>
+          <w:szCs w:val="22"/>
+        </w:rPr>
+        <w:t>This is only the tip of the iceberg, maybe only a part of it. And in the upcoming articles I will expand the picture and explain the possibilities of this simulation.</w:t>
+      </w:r>
+    </w:p>
+    <w:p>
+      <w:pPr>
+        <w:pStyle w:val="Normal"/>
+        <w:spacing w:before="0" w:after="160"/>
+        <w:rPr>
+          <w:rFonts w:ascii="Times New Roman" w:hAnsi="Times New Roman"/>
+          <w:b w:val="false"/>
+          <w:b w:val="false"/>
+          <w:bCs w:val="false"/>
+          <w:i w:val="false"/>
+          <w:i w:val="false"/>
+          <w:iCs w:val="false"/>
+          <w:sz w:val="22"/>
+          <w:szCs w:val="22"/>
+        </w:rPr>
+      </w:pPr>
+      <w:r>
+        <w:rPr/>
+      </w:r>
     </w:p>
     <w:sectPr>
+      <w:type w:val="nextPage"/>
       <w:pgSz w:w="12240" w:h="15840"/>
-      <w:pgMar w:top="1440" w:right="1440" w:bottom="1440" w:left="1440" w:header="720" w:footer="720" w:gutter="0"/>
-      <w:cols w:space="720"/>
-      <w:docGrid w:linePitch="360"/>
+      <w:pgMar w:left="1440" w:right="1440" w:header="0" w:top="1440" w:footer="0" w:bottom="1440" w:gutter="0"/>
+      <w:pgNumType w:fmt="decimal"/>
+      <w:formProt w:val="false"/>
+      <w:textDirection w:val="lrTb"/>
+      <w:docGrid w:type="default" w:linePitch="360" w:charSpace="4096"/>
     </w:sectPr>
   </w:body>
 </w:document>
 </file>
 
+<file path=word/numbering.xml><?xml version="1.0" encoding="utf-8"?>
+<w:numbering xmlns:w="http://schemas.openxmlformats.org/wordprocessingml/2006/main" xmlns:o="urn:schemas-microsoft-com:office:office" xmlns:r="http://schemas.openxmlformats.org/officeDocument/2006/relationships" xmlns:v="urn:schemas-microsoft-com:vml">
+  <w:abstractNum w:abstractNumId="1">
+    <w:lvl w:ilvl="0">
+      <w:start w:val="1"/>
+      <w:pStyle w:val="Heading1"/>
+      <w:numFmt w:val="none"/>
+      <w:suff w:val="nothing"/>
+      <w:lvlText w:val=""/>
+      <w:lvlJc w:val="left"/>
+      <w:pPr>
+        <w:ind w:left="0" w:hanging="0"/>
+      </w:pPr>
+    </w:lvl>
+    <w:lvl w:ilvl="1">
+      <w:start w:val="1"/>
+      <w:numFmt w:val="none"/>
+      <w:suff w:val="nothing"/>
+      <w:lvlText w:val=""/>
+      <w:lvlJc w:val="left"/>
+      <w:pPr>
+        <w:ind w:left="0" w:hanging="0"/>
+      </w:pPr>
+    </w:lvl>
+    <w:lvl w:ilvl="2">
+      <w:start w:val="1"/>
+      <w:numFmt w:val="none"/>
+      <w:suff w:val="nothing"/>
+      <w:lvlText w:val=""/>
+      <w:lvlJc w:val="left"/>
+      <w:pPr>
+        <w:ind w:left="0" w:hanging="0"/>
+      </w:pPr>
+    </w:lvl>
+    <w:lvl w:ilvl="3">
+      <w:start w:val="1"/>
+      <w:numFmt w:val="none"/>
+      <w:suff w:val="nothing"/>
+      <w:lvlText w:val=""/>
+      <w:lvlJc w:val="left"/>
+      <w:pPr>
+        <w:ind w:left="0" w:hanging="0"/>
+      </w:pPr>
+    </w:lvl>
+    <w:lvl w:ilvl="4">
+      <w:start w:val="1"/>
+      <w:numFmt w:val="none"/>
+      <w:suff w:val="nothing"/>
+      <w:lvlText w:val=""/>
+      <w:lvlJc w:val="left"/>
+      <w:pPr>
+        <w:ind w:left="0" w:hanging="0"/>
+      </w:pPr>
+    </w:lvl>
+    <w:lvl w:ilvl="5">
+      <w:start w:val="1"/>
+      <w:numFmt w:val="none"/>
+      <w:suff w:val="nothing"/>
+      <w:lvlText w:val=""/>
+      <w:lvlJc w:val="left"/>
+      <w:pPr>
+        <w:ind w:left="0" w:hanging="0"/>
+      </w:pPr>
+    </w:lvl>
+    <w:lvl w:ilvl="6">
+      <w:start w:val="1"/>
+      <w:numFmt w:val="none"/>
+      <w:suff w:val="nothing"/>
+      <w:lvlText w:val=""/>
+      <w:lvlJc w:val="left"/>
+      <w:pPr>
+        <w:ind w:left="0" w:hanging="0"/>
+      </w:pPr>
+    </w:lvl>
+    <w:lvl w:ilvl="7">
+      <w:start w:val="1"/>
+      <w:numFmt w:val="none"/>
+      <w:suff w:val="nothing"/>
+      <w:lvlText w:val=""/>
+      <w:lvlJc w:val="left"/>
+      <w:pPr>
+        <w:ind w:left="0" w:hanging="0"/>
+      </w:pPr>
+    </w:lvl>
+    <w:lvl w:ilvl="8">
+      <w:start w:val="1"/>
+      <w:numFmt w:val="none"/>
+      <w:suff w:val="nothing"/>
+      <w:lvlText w:val=""/>
+      <w:lvlJc w:val="left"/>
+      <w:pPr>
+        <w:ind w:left="0" w:hanging="0"/>
+      </w:pPr>
+    </w:lvl>
+  </w:abstractNum>
+  <w:abstractNum w:abstractNumId="2">
+    <w:lvl w:ilvl="0">
+      <w:start w:val="1"/>
+      <w:numFmt w:val="decimal"/>
+      <w:lvlText w:val="%1."/>
+      <w:lvlJc w:val="left"/>
+      <w:pPr>
+        <w:tabs>
+          <w:tab w:val="num" w:pos="720"/>
+        </w:tabs>
+        <w:ind w:left="720" w:hanging="360"/>
+      </w:pPr>
+      <w:rPr/>
+    </w:lvl>
+    <w:lvl w:ilvl="1">
+      <w:start w:val="1"/>
+      <w:numFmt w:val="decimal"/>
+      <w:lvlText w:val="%2."/>
+      <w:lvlJc w:val="left"/>
+      <w:pPr>
+        <w:tabs>
+          <w:tab w:val="num" w:pos="1080"/>
+        </w:tabs>
+        <w:ind w:left="1080" w:hanging="360"/>
+      </w:pPr>
+      <w:rPr/>
+    </w:lvl>
+    <w:lvl w:ilvl="2">
+      <w:start w:val="1"/>
+      <w:numFmt w:val="decimal"/>
+      <w:lvlText w:val="%3."/>
+      <w:lvlJc w:val="left"/>
+      <w:pPr>
+        <w:tabs>
+          <w:tab w:val="num" w:pos="1440"/>
+        </w:tabs>
+        <w:ind w:left="1440" w:hanging="360"/>
+      </w:pPr>
+      <w:rPr/>
+    </w:lvl>
+    <w:lvl w:ilvl="3">
+      <w:start w:val="1"/>
+      <w:numFmt w:val="decimal"/>
+      <w:lvlText w:val="%4."/>
+      <w:lvlJc w:val="left"/>
+      <w:pPr>
+        <w:tabs>
+          <w:tab w:val="num" w:pos="1800"/>
+        </w:tabs>
+        <w:ind w:left="1800" w:hanging="360"/>
+      </w:pPr>
+      <w:rPr/>
+    </w:lvl>
+    <w:lvl w:ilvl="4">
+      <w:start w:val="1"/>
+      <w:numFmt w:val="decimal"/>
+      <w:lvlText w:val="%5."/>
+      <w:lvlJc w:val="left"/>
+      <w:pPr>
+        <w:tabs>
+          <w:tab w:val="num" w:pos="2160"/>
+        </w:tabs>
+        <w:ind w:left="2160" w:hanging="360"/>
+      </w:pPr>
+      <w:rPr/>
+    </w:lvl>
+    <w:lvl w:ilvl="5">
+      <w:start w:val="1"/>
+      <w:numFmt w:val="decimal"/>
+      <w:lvlText w:val="%6."/>
+      <w:lvlJc w:val="left"/>
+      <w:pPr>
+        <w:tabs>
+          <w:tab w:val="num" w:pos="2520"/>
+        </w:tabs>
+        <w:ind w:left="2520" w:hanging="360"/>
+      </w:pPr>
+      <w:rPr/>
+    </w:lvl>
+    <w:lvl w:ilvl="6">
+      <w:start w:val="1"/>
+      <w:numFmt w:val="decimal"/>
+      <w:lvlText w:val="%7."/>
+      <w:lvlJc w:val="left"/>
+      <w:pPr>
+        <w:tabs>
+          <w:tab w:val="num" w:pos="2880"/>
+        </w:tabs>
+        <w:ind w:left="2880" w:hanging="360"/>
+      </w:pPr>
+      <w:rPr/>
+    </w:lvl>
+    <w:lvl w:ilvl="7">
+      <w:start w:val="1"/>
+      <w:numFmt w:val="decimal"/>
+      <w:lvlText w:val="%8."/>
+      <w:lvlJc w:val="left"/>
+      <w:pPr>
+        <w:tabs>
+          <w:tab w:val="num" w:pos="3240"/>
+        </w:tabs>
+        <w:ind w:left="3240" w:hanging="360"/>
+      </w:pPr>
+      <w:rPr/>
+    </w:lvl>
+    <w:lvl w:ilvl="8">
+      <w:start w:val="1"/>
+      <w:numFmt w:val="decimal"/>
+      <w:lvlText w:val="%9."/>
+      <w:lvlJc w:val="left"/>
+      <w:pPr>
+        <w:tabs>
+          <w:tab w:val="num" w:pos="3600"/>
+        </w:tabs>
+        <w:ind w:left="3600" w:hanging="360"/>
+      </w:pPr>
+      <w:rPr/>
+    </w:lvl>
+  </w:abstractNum>
+  <w:num w:numId="1">
+    <w:abstractNumId w:val="1"/>
+  </w:num>
+  <w:num w:numId="2">
+    <w:abstractNumId w:val="2"/>
+  </w:num>
+</w:numbering>
+</file>
+
 <file path=word/styles.xml><?xml version="1.0" encoding="utf-8"?>
-<w:styles xmlns:mc="http://schemas.openxmlformats.org/markup-compatibility/2006" xmlns:r="http://schemas.openxmlformats.org/officeDocument/2006/relationships" xmlns:w="http://schemas.openxmlformats.org/wordprocessingml/2006/main" xmlns:w14="http://schemas.microsoft.com/office/word/2010/wordml" xmlns:w15="http://schemas.microsoft.com/office/word/2012/wordml" xmlns:w16cid="http://schemas.microsoft.com/office/word/2016/wordml/cid" xmlns:w16se="http://schemas.microsoft.com/office/word/2015/wordml/symex" mc:Ignorable="w14 w15 w16se w16cid">
+<w:styles xmlns:w="http://schemas.openxmlformats.org/wordprocessingml/2006/main" xmlns:w14="http://schemas.microsoft.com/office/word/2010/wordml" xmlns:mc="http://schemas.openxmlformats.org/markup-compatibility/2006" mc:Ignorable="w14">
   <w:docDefaults>
     <w:rPrDefault>
       <w:rPr>
-        <w:rFonts w:asciiTheme="minorHAnsi" w:eastAsiaTheme="minorHAnsi" w:hAnsiTheme="minorHAnsi" w:cstheme="minorBidi"/>
-        <w:sz w:val="22"/>
+        <w:rFonts w:ascii="Calibri" w:hAnsi="Calibri" w:eastAsia="Calibri" w:cs="" w:asciiTheme="minorHAnsi" w:cstheme="minorBidi" w:eastAsiaTheme="minorHAnsi" w:hAnsiTheme="minorHAnsi"/>
         <w:szCs w:val="22"/>
         <w:lang w:val="en-US" w:eastAsia="en-US" w:bidi="ar-SA"/>
       </w:rPr>
     </w:rPrDefault>
     <w:pPrDefault>
-      <w:pPr>
-        <w:spacing w:after="160" w:line="259" w:lineRule="auto"/>
-      </w:pPr>
+      <w:pPr/>
     </w:pPrDefault>
   </w:docDefaults>
   <w:latentStyles w:defLockedState="0" w:defUIPriority="99" w:defSemiHidden="0" w:defUnhideWhenUsed="0" w:defQFormat="0" w:count="377">
     <w:lsdException w:name="Normal" w:uiPriority="0" w:qFormat="1"/>
     <w:lsdException w:name="heading 1" w:uiPriority="9" w:qFormat="1"/>
-    <w:lsdException w:name="heading 2" w:semiHidden="1" w:uiPriority="9" w:unhideWhenUsed="1" w:qFormat="1"/>
-    <w:lsdException w:name="heading 3" w:semiHidden="1" w:uiPriority="9" w:unhideWhenUsed="1" w:qFormat="1"/>
-    <w:lsdException w:name="heading 4" w:semiHidden="1" w:uiPriority="9" w:unhideWhenUsed="1" w:qFormat="1"/>
-    <w:lsdException w:name="heading 5" w:semiHidden="1" w:uiPriority="9" w:unhideWhenUsed="1" w:qFormat="1"/>
-    <w:lsdException w:name="heading 6" w:semiHidden="1" w:uiPriority="9" w:unhideWhenUsed="1" w:qFormat="1"/>
-    <w:lsdException w:name="heading 7" w:semiHidden="1" w:uiPriority="9" w:unhideWhenUsed="1" w:qFormat="1"/>
-    <w:lsdException w:name="heading 8" w:semiHidden="1" w:uiPriority="9" w:unhideWhenUsed="1" w:qFormat="1"/>
-    <w:lsdException w:name="heading 9" w:semiHidden="1" w:uiPriority="9" w:unhideWhenUsed="1" w:qFormat="1"/>
+    <w:lsdException w:name="heading 2" w:uiPriority="9" w:semiHidden="1" w:unhideWhenUsed="1" w:qFormat="1"/>
+    <w:lsdException w:name="heading 3" w:uiPriority="9" w:semiHidden="1" w:unhideWhenUsed="1" w:qFormat="1"/>
+    <w:lsdException w:name="heading 4" w:uiPriority="9" w:semiHidden="1" w:unhideWhenUsed="1" w:qFormat="1"/>
+    <w:lsdException w:name="heading 5" w:uiPriority="9" w:semiHidden="1" w:unhideWhenUsed="1" w:qFormat="1"/>
+    <w:lsdException w:name="heading 6" w:uiPriority="9" w:semiHidden="1" w:unhideWhenUsed="1" w:qFormat="1"/>
+    <w:lsdException w:name="heading 7" w:uiPriority="9" w:semiHidden="1" w:unhideWhenUsed="1" w:qFormat="1"/>
+    <w:lsdException w:name="heading 8" w:uiPriority="9" w:semiHidden="1" w:unhideWhenUsed="1" w:qFormat="1"/>
+    <w:lsdException w:name="heading 9" w:uiPriority="9" w:semiHidden="1" w:unhideWhenUsed="1" w:qFormat="1"/>
     <w:lsdException w:name="index 1" w:semiHidden="1" w:unhideWhenUsed="1"/>
     <w:lsdException w:name="index 2" w:semiHidden="1" w:unhideWhenUsed="1"/>
     <w:lsdException w:name="index 3" w:semiHidden="1" w:unhideWhenUsed="1"/>
@@ -56,22 +1038,22 @@
     <w:lsdException w:name="index 7" w:semiHidden="1" w:unhideWhenUsed="1"/>
     <w:lsdException w:name="index 8" w:semiHidden="1" w:unhideWhenUsed="1"/>
     <w:lsdException w:name="index 9" w:semiHidden="1" w:unhideWhenUsed="1"/>
-    <w:lsdException w:name="toc 1" w:semiHidden="1" w:uiPriority="39" w:unhideWhenUsed="1"/>
-    <w:lsdException w:name="toc 2" w:semiHidden="1" w:uiPriority="39" w:unhideWhenUsed="1"/>
-    <w:lsdException w:name="toc 3" w:semiHidden="1" w:uiPriority="39" w:unhideWhenUsed="1"/>
-    <w:lsdException w:name="toc 4" w:semiHidden="1" w:uiPriority="39" w:unhideWhenUsed="1"/>
-    <w:lsdException w:name="toc 5" w:semiHidden="1" w:uiPriority="39" w:unhideWhenUsed="1"/>
-    <w:lsdException w:name="toc 6" w:semiHidden="1" w:uiPriority="39" w:unhideWhenUsed="1"/>
-    <w:lsdException w:name="toc 7" w:semiHidden="1" w:uiPriority="39" w:unhideWhenUsed="1"/>
-    <w:lsdException w:name="toc 8" w:semiHidden="1" w:uiPriority="39" w:unhideWhenUsed="1"/>
-    <w:lsdException w:name="toc 9" w:semiHidden="1" w:uiPriority="39" w:unhideWhenUsed="1"/>
+    <w:lsdException w:name="toc 1" w:uiPriority="39" w:semiHidden="1" w:unhideWhenUsed="1"/>
+    <w:lsdException w:name="toc 2" w:uiPriority="39" w:semiHidden="1" w:unhideWhenUsed="1"/>
+    <w:lsdException w:name="toc 3" w:uiPriority="39" w:semiHidden="1" w:unhideWhenUsed="1"/>
+    <w:lsdException w:name="toc 4" w:uiPriority="39" w:semiHidden="1" w:unhideWhenUsed="1"/>
+    <w:lsdException w:name="toc 5" w:uiPriority="39" w:semiHidden="1" w:unhideWhenUsed="1"/>
+    <w:lsdException w:name="toc 6" w:uiPriority="39" w:semiHidden="1" w:unhideWhenUsed="1"/>
+    <w:lsdException w:name="toc 7" w:uiPriority="39" w:semiHidden="1" w:unhideWhenUsed="1"/>
+    <w:lsdException w:name="toc 8" w:uiPriority="39" w:semiHidden="1" w:unhideWhenUsed="1"/>
+    <w:lsdException w:name="toc 9" w:uiPriority="39" w:semiHidden="1" w:unhideWhenUsed="1"/>
     <w:lsdException w:name="Normal Indent" w:semiHidden="1" w:unhideWhenUsed="1"/>
     <w:lsdException w:name="footnote text" w:semiHidden="1" w:unhideWhenUsed="1"/>
     <w:lsdException w:name="annotation text" w:semiHidden="1" w:unhideWhenUsed="1"/>
     <w:lsdException w:name="header" w:semiHidden="1" w:unhideWhenUsed="1"/>
     <w:lsdException w:name="footer" w:semiHidden="1" w:unhideWhenUsed="1"/>
     <w:lsdException w:name="index heading" w:semiHidden="1" w:unhideWhenUsed="1"/>
-    <w:lsdException w:name="caption" w:semiHidden="1" w:uiPriority="35" w:unhideWhenUsed="1" w:qFormat="1"/>
+    <w:lsdException w:name="caption" w:uiPriority="35" w:semiHidden="1" w:unhideWhenUsed="1" w:qFormat="1"/>
     <w:lsdException w:name="table of figures" w:semiHidden="1" w:unhideWhenUsed="1"/>
     <w:lsdException w:name="envelope address" w:semiHidden="1" w:unhideWhenUsed="1"/>
     <w:lsdException w:name="envelope return" w:semiHidden="1" w:unhideWhenUsed="1"/>
@@ -102,7 +1084,7 @@
     <w:lsdException w:name="Title" w:uiPriority="10" w:qFormat="1"/>
     <w:lsdException w:name="Closing" w:semiHidden="1" w:unhideWhenUsed="1"/>
     <w:lsdException w:name="Signature" w:semiHidden="1" w:unhideWhenUsed="1"/>
-    <w:lsdException w:name="Default Paragraph Font" w:semiHidden="1" w:uiPriority="1" w:unhideWhenUsed="1"/>
+    <w:lsdException w:name="Default Paragraph Font" w:uiPriority="1" w:semiHidden="1" w:unhideWhenUsed="1"/>
     <w:lsdException w:name="Body Text" w:semiHidden="1" w:unhideWhenUsed="1"/>
     <w:lsdException w:name="Body Text Indent" w:semiHidden="1" w:unhideWhenUsed="1"/>
     <w:lsdException w:name="List Continue" w:semiHidden="1" w:unhideWhenUsed="1"/>
@@ -299,8 +1281,8 @@
     <w:lsdException w:name="Subtle Reference" w:uiPriority="31" w:qFormat="1"/>
     <w:lsdException w:name="Intense Reference" w:uiPriority="32" w:qFormat="1"/>
     <w:lsdException w:name="Book Title" w:uiPriority="33" w:qFormat="1"/>
-    <w:lsdException w:name="Bibliography" w:semiHidden="1" w:uiPriority="37" w:unhideWhenUsed="1"/>
-    <w:lsdException w:name="TOC Heading" w:semiHidden="1" w:uiPriority="39" w:unhideWhenUsed="1" w:qFormat="1"/>
+    <w:lsdException w:name="Bibliography" w:uiPriority="37" w:semiHidden="1" w:unhideWhenUsed="1"/>
+    <w:lsdException w:name="TOC Heading" w:uiPriority="39" w:semiHidden="1" w:unhideWhenUsed="1" w:qFormat="1"/>
     <w:lsdException w:name="Plain Table 1" w:uiPriority="41"/>
     <w:lsdException w:name="Plain Table 2" w:uiPriority="42"/>
     <w:lsdException w:name="Plain Table 3" w:uiPriority="43"/>
@@ -412,15 +1394,122 @@
     <w:lsdException w:name="Smart Link" w:semiHidden="1" w:unhideWhenUsed="1"/>
     <w:lsdException w:name="Smart Link Error" w:semiHidden="1" w:unhideWhenUsed="1"/>
   </w:latentStyles>
-  <w:style w:type="paragraph" w:default="1" w:styleId="Normal">
+  <w:style w:type="paragraph" w:styleId="Normal" w:default="1">
     <w:name w:val="Normal"/>
     <w:qFormat/>
+    <w:pPr>
+      <w:widowControl/>
+      <w:bidi w:val="0"/>
+      <w:spacing w:lineRule="auto" w:line="259" w:before="0" w:after="160"/>
+      <w:jc w:val="left"/>
+    </w:pPr>
+    <w:rPr>
+      <w:rFonts w:ascii="Calibri" w:hAnsi="Calibri" w:eastAsia="Calibri" w:cs="" w:asciiTheme="minorHAnsi" w:cstheme="minorBidi" w:eastAsiaTheme="minorHAnsi" w:hAnsiTheme="minorHAnsi"/>
+      <w:color w:val="auto"/>
+      <w:kern w:val="0"/>
+      <w:sz w:val="22"/>
+      <w:szCs w:val="22"/>
+      <w:lang w:val="en-US" w:eastAsia="en-US" w:bidi="ar-SA"/>
+    </w:rPr>
   </w:style>
-  <w:style w:type="character" w:default="1" w:styleId="DefaultParagraphFont">
+  <w:style w:type="paragraph" w:styleId="Heading1">
+    <w:name w:val="Heading 1"/>
+    <w:basedOn w:val="Heading"/>
+    <w:next w:val="TextBody"/>
+    <w:qFormat/>
+    <w:pPr>
+      <w:numPr>
+        <w:ilvl w:val="0"/>
+        <w:numId w:val="1"/>
+      </w:numPr>
+      <w:spacing w:before="240" w:after="120"/>
+      <w:outlineLvl w:val="0"/>
+    </w:pPr>
+    <w:rPr>
+      <w:rFonts w:ascii="Times New Roman" w:hAnsi="Times New Roman"/>
+      <w:b/>
+      <w:bCs/>
+      <w:sz w:val="36"/>
+      <w:szCs w:val="36"/>
+    </w:rPr>
+  </w:style>
+  <w:style w:type="character" w:styleId="DefaultParagraphFont" w:default="1">
     <w:name w:val="Default Paragraph Font"/>
     <w:uiPriority w:val="1"/>
     <w:semiHidden/>
     <w:unhideWhenUsed/>
+    <w:qFormat/>
+    <w:rPr/>
+  </w:style>
+  <w:style w:type="character" w:styleId="NumberingSymbols">
+    <w:name w:val="Numbering Symbols"/>
+    <w:qFormat/>
+    <w:rPr/>
+  </w:style>
+  <w:style w:type="paragraph" w:styleId="Heading">
+    <w:name w:val="Heading"/>
+    <w:basedOn w:val="Normal"/>
+    <w:next w:val="TextBody"/>
+    <w:qFormat/>
+    <w:pPr>
+      <w:keepNext w:val="true"/>
+      <w:spacing w:before="240" w:after="120"/>
+    </w:pPr>
+    <w:rPr>
+      <w:rFonts w:ascii="Arial" w:hAnsi="Arial" w:eastAsia="WenQuanYi Zen Hei" w:cs="Noto Sans Devanagari"/>
+      <w:sz w:val="28"/>
+      <w:szCs w:val="28"/>
+    </w:rPr>
+  </w:style>
+  <w:style w:type="paragraph" w:styleId="TextBody">
+    <w:name w:val="Body Text"/>
+    <w:basedOn w:val="Normal"/>
+    <w:pPr>
+      <w:spacing w:lineRule="auto" w:line="276" w:before="0" w:after="140"/>
+    </w:pPr>
+    <w:rPr/>
+  </w:style>
+  <w:style w:type="paragraph" w:styleId="List">
+    <w:name w:val="List"/>
+    <w:basedOn w:val="TextBody"/>
+    <w:pPr/>
+    <w:rPr>
+      <w:rFonts w:cs="Noto Sans Devanagari"/>
+    </w:rPr>
+  </w:style>
+  <w:style w:type="paragraph" w:styleId="Caption">
+    <w:name w:val="Caption"/>
+    <w:basedOn w:val="Normal"/>
+    <w:qFormat/>
+    <w:pPr>
+      <w:suppressLineNumbers/>
+      <w:spacing w:before="120" w:after="120"/>
+    </w:pPr>
+    <w:rPr>
+      <w:rFonts w:cs="Noto Sans Devanagari"/>
+      <w:i/>
+      <w:iCs/>
+      <w:sz w:val="24"/>
+      <w:szCs w:val="24"/>
+    </w:rPr>
+  </w:style>
+  <w:style w:type="paragraph" w:styleId="Index">
+    <w:name w:val="Index"/>
+    <w:basedOn w:val="Normal"/>
+    <w:qFormat/>
+    <w:pPr>
+      <w:suppressLineNumbers/>
+    </w:pPr>
+    <w:rPr>
+      <w:rFonts w:cs="Noto Sans Devanagari"/>
+    </w:rPr>
+  </w:style>
+  <w:style w:type="numbering" w:styleId="NoList" w:default="1">
+    <w:name w:val="No List"/>
+    <w:uiPriority w:val="99"/>
+    <w:semiHidden/>
+    <w:unhideWhenUsed/>
+    <w:qFormat/>
   </w:style>
   <w:style w:type="table" w:default="1" w:styleId="TableNormal">
     <w:name w:val="Normal Table"/>
@@ -436,12 +1525,6 @@
         <w:right w:w="108" w:type="dxa"/>
       </w:tblCellMar>
     </w:tblPr>
-  </w:style>
-  <w:style w:type="numbering" w:default="1" w:styleId="NoList">
-    <w:name w:val="No List"/>
-    <w:uiPriority w:val="99"/>
-    <w:semiHidden/>
-    <w:unhideWhenUsed/>
   </w:style>
 </w:styles>
 </file>

</xml_diff>

<commit_message>
changed from draw onject to image
</commit_message>
<xml_diff>
--- a/Blog document.docx
+++ b/Blog document.docx
@@ -5,6 +5,10 @@
     <w:p>
       <w:pPr>
         <w:pStyle w:val="Heading1"/>
+        <w:numPr>
+          <w:ilvl w:val="0"/>
+          <w:numId w:val="2"/>
+        </w:numPr>
         <w:spacing w:before="240" w:after="120"/>
         <w:rPr>
           <w:u w:val="none"/>
@@ -33,19 +37,7 @@
           <w:sz w:val="22"/>
           <w:szCs w:val="22"/>
         </w:rPr>
-        <w:t xml:space="preserve">This is a simple yet exciting project idea I came up with in office. Recently, my colleague’s son fell ill with the dengue fever, and on kids the effect is huge. Their immunity is low, and platelets decrease rapidly below danger levels. Dengue is a mosquito spread disease, and mosquitoes are a big issue in India, </w:t>
-      </w:r>
-      <w:r>
-        <w:rPr>
-          <w:rFonts w:ascii="Times New Roman" w:hAnsi="Times New Roman"/>
-          <w:b w:val="false"/>
-          <w:bCs w:val="false"/>
-          <w:i w:val="false"/>
-          <w:iCs w:val="false"/>
-          <w:sz w:val="22"/>
-          <w:szCs w:val="22"/>
-        </w:rPr>
-        <w:t>and its spread and control is quite difficult due to insufficient data on the spread of mosquitoes.</w:t>
+        <w:t>This is a simple yet exciting project idea I came up with in office. Recently, my colleague’s son fell ill with the dengue fever, and on kids the effect is huge. Their immunity is low, and platelets decrease rapidly below danger levels. Dengue is a mosquito spread disease, and mosquitoes are a big issue in India, and its spread and control is quite difficult due to insufficient data on the spread of mosquitoes.</w:t>
       </w:r>
     </w:p>
     <w:p>
@@ -97,7 +89,7 @@
           <w:sz w:val="22"/>
           <w:szCs w:val="22"/>
         </w:rPr>
-        <w:t>k an approach of performing 2-dimensional random walks on a hypothetical plane using polar coordinates. Those of you who are unaware of polar coordinates, here is a small brief. Instead of using the generic (x,y) notation to locate a point on a plane we use an angle and distance (r,</w:t>
+        <w:t>k an approach of performing 2-dimensional random walks on a hypothetical plane using polar coordinates. Those of you who are unaware of polar coordinates, here is a small brief. Instead of using the generic (x, y) notation to locate a point on a plane we use an angle and distance (r,</w:t>
       </w:r>
       <w:r>
         <w:rPr>
@@ -109,19 +101,7 @@
           <w:sz w:val="22"/>
           <w:szCs w:val="22"/>
         </w:rPr>
-        <w:t>θ</w:t>
-      </w:r>
-      <w:r>
-        <w:rPr>
-          <w:rFonts w:eastAsia="Calibri" w:cs="" w:ascii="Times New Roman" w:hAnsi="Times New Roman"/>
-          <w:b w:val="false"/>
-          <w:bCs w:val="false"/>
-          <w:i w:val="false"/>
-          <w:iCs w:val="false"/>
-          <w:sz w:val="22"/>
-          <w:szCs w:val="22"/>
-        </w:rPr>
-        <w:t xml:space="preserve">) approach. </w:t>
+        <w:t xml:space="preserve">θ) approach. </w:t>
       </w:r>
     </w:p>
     <w:p>
@@ -131,506 +111,52 @@
         <w:rPr/>
       </w:pPr>
       <w:r>
-        <mc:AlternateContent>
-          <mc:Choice Requires="wpg">
-            <w:drawing>
-              <wp:anchor behindDoc="0" distT="0" distB="0" distL="0" distR="0" simplePos="0" locked="0" layoutInCell="1" allowOverlap="1" relativeHeight="2">
-                <wp:simplePos x="0" y="0"/>
-                <wp:positionH relativeFrom="column">
-                  <wp:posOffset>2023110</wp:posOffset>
-                </wp:positionH>
-                <wp:positionV relativeFrom="paragraph">
-                  <wp:posOffset>142240</wp:posOffset>
-                </wp:positionV>
-                <wp:extent cx="1966595" cy="2011680"/>
-                <wp:effectExtent l="0" t="0" r="0" b="0"/>
-                <wp:wrapTopAndBottom/>
-                <wp:docPr id="1" name="Shape1"/>
-                <a:graphic xmlns:a="http://schemas.openxmlformats.org/drawingml/2006/main">
-                  <a:graphicData uri="http://schemas.microsoft.com/office/word/2010/wordprocessingGroup">
-                    <wpg:wgp>
-                      <wpg:cNvGrpSpPr/>
-                      <wpg:grpSpPr>
-                        <a:xfrm>
-                          <a:off x="0" y="0"/>
-                          <a:ext cx="1965960" cy="2010960"/>
-                        </a:xfrm>
-                      </wpg:grpSpPr>
-                      <wps:wsp>
-                        <wps:cNvSpPr/>
-                        <wps:spPr>
-                          <a:xfrm>
-                            <a:off x="0" y="0"/>
-                            <a:ext cx="0" cy="2010960"/>
-                          </a:xfrm>
-                          <a:prstGeom prst="line">
-                            <a:avLst/>
-                          </a:prstGeom>
-                          <a:ln w="19080">
-                            <a:solidFill>
-                              <a:srgbClr val="3465a4"/>
-                            </a:solidFill>
-                            <a:round/>
-                            <a:headEnd len="med" type="triangle" w="med"/>
-                          </a:ln>
-                        </wps:spPr>
-                        <wps:style>
-                          <a:lnRef idx="0"/>
-                          <a:fillRef idx="0"/>
-                          <a:effectRef idx="0"/>
-                          <a:fontRef idx="minor"/>
-                        </wps:style>
-                        <wps:bodyPr/>
-                      </wps:wsp>
-                      <wps:wsp>
-                        <wps:cNvSpPr/>
-                        <wps:spPr>
-                          <a:xfrm flipH="1">
-                            <a:off x="0" y="2010960"/>
-                            <a:ext cx="1965960" cy="0"/>
-                          </a:xfrm>
-                          <a:prstGeom prst="line">
-                            <a:avLst/>
-                          </a:prstGeom>
-                          <a:ln w="19080">
-                            <a:solidFill>
-                              <a:srgbClr val="3465a4"/>
-                            </a:solidFill>
-                            <a:round/>
-                            <a:headEnd len="med" type="triangle" w="med"/>
-                          </a:ln>
-                        </wps:spPr>
-                        <wps:style>
-                          <a:lnRef idx="0"/>
-                          <a:fillRef idx="0"/>
-                          <a:effectRef idx="0"/>
-                          <a:fontRef idx="minor"/>
-                        </wps:style>
-                        <wps:bodyPr/>
-                      </wps:wsp>
-                      <wps:wsp>
-                        <wps:cNvSpPr/>
-                        <wps:spPr>
-                          <a:xfrm flipV="1">
-                            <a:off x="0" y="746280"/>
-                            <a:ext cx="904320" cy="1265040"/>
-                          </a:xfrm>
-                          <a:prstGeom prst="line">
-                            <a:avLst/>
-                          </a:prstGeom>
-                          <a:ln>
-                            <a:solidFill>
-                              <a:srgbClr val="3465a4"/>
-                            </a:solidFill>
-                            <a:custDash/>
-                          </a:ln>
-                        </wps:spPr>
-                        <wps:style>
-                          <a:lnRef idx="0"/>
-                          <a:fillRef idx="0"/>
-                          <a:effectRef idx="0"/>
-                          <a:fontRef idx="minor"/>
-                        </wps:style>
-                        <wps:txbx>
-                          <w:txbxContent>
-                            <w:p>
-                              <w:pPr>
-                                <w:overflowPunct w:val="false"/>
-                                <w:spacing w:before="0" w:after="0" w:lineRule="auto" w:line="240"/>
-                                <w:ind w:left="0" w:right="0" w:hanging="0"/>
-                                <w:jc w:val="center"/>
-                                <w:rPr/>
-                              </w:pPr>
-                              <w:r>
-                                <w:rPr>
-                                  <w:smallCaps w:val="false"/>
-                                  <w:caps w:val="false"/>
-                                  <w:emboss w:val="false"/>
-                                  <w:imprint w:val="false"/>
-                                  <w:em w:val="none"/>
-                                  <w:iCs w:val="false"/>
-                                  <w:bCs w:val="false"/>
-                                  <w:kern w:val="2"/>
-                                  <w:shadow w:val="false"/>
-                                  <w:outline w:val="false"/>
-                                  <w:i w:val="false"/>
-                                  <w:dstrike w:val="false"/>
-                                  <w:strike w:val="false"/>
-                                  <w:u w:val="none"/>
-                                  <w:b w:val="false"/>
-                                  <w:sz w:val="53"/>
-                                  <w:szCs w:val="53"/>
-                                  <w:rFonts w:eastAsia="Microsoft YaHei" w:cs="Lucida Sans" w:ascii="Liberation Sans" w:hAnsi="Liberation Sans"/>
-                                  <w:color w:val="auto"/>
-                                  <w:lang w:val="en-US" w:eastAsia="en-US" w:bidi="en-US"/>
-                                </w:rPr>
-                                <w:t>r</w:t>
-                              </w:r>
-                            </w:p>
-                          </w:txbxContent>
-                        </wps:txbx>
-                        <wps:bodyPr lIns="90000" rIns="90000" tIns="45000" bIns="45000" anchor="ctr">
-                          <a:spAutoFit/>
-                        </wps:bodyPr>
-                      </wps:wsp>
-                      <wps:wsp>
-                        <wps:cNvSpPr/>
-                        <wps:spPr>
-                          <a:xfrm>
-                            <a:off x="904320" y="746280"/>
-                            <a:ext cx="0" cy="1265040"/>
-                          </a:xfrm>
-                          <a:prstGeom prst="line">
-                            <a:avLst/>
-                          </a:prstGeom>
-                          <a:ln>
-                            <a:solidFill>
-                              <a:srgbClr val="3465a4"/>
-                            </a:solidFill>
-                            <a:custDash/>
-                          </a:ln>
-                        </wps:spPr>
-                        <wps:style>
-                          <a:lnRef idx="0"/>
-                          <a:fillRef idx="0"/>
-                          <a:effectRef idx="0"/>
-                          <a:fontRef idx="minor"/>
-                        </wps:style>
-                        <wps:bodyPr/>
-                      </wps:wsp>
-                      <wps:wsp>
-                        <wps:cNvSpPr/>
-                        <wps:spPr>
-                          <a:xfrm flipH="1">
-                            <a:off x="0" y="746280"/>
-                            <a:ext cx="904320" cy="0"/>
-                          </a:xfrm>
-                          <a:prstGeom prst="line">
-                            <a:avLst/>
-                          </a:prstGeom>
-                          <a:ln>
-                            <a:solidFill>
-                              <a:srgbClr val="3465a4"/>
-                            </a:solidFill>
-                            <a:custDash/>
-                          </a:ln>
-                        </wps:spPr>
-                        <wps:style>
-                          <a:lnRef idx="0"/>
-                          <a:fillRef idx="0"/>
-                          <a:effectRef idx="0"/>
-                          <a:fontRef idx="minor"/>
-                        </wps:style>
-                        <wps:bodyPr/>
-                      </wps:wsp>
-                      <wps:wsp>
-                        <wps:cNvSpPr txBox="1"/>
-                        <wps:spPr>
-                          <a:xfrm>
-                            <a:off x="858600" y="655200"/>
-                            <a:ext cx="513000" cy="235440"/>
-                          </a:xfrm>
-                          <a:prstGeom prst="rect">
-                            <a:avLst/>
-                          </a:prstGeom>
-                          <a:noFill/>
-                          <a:ln>
-                            <a:noFill/>
-                          </a:ln>
-                        </wps:spPr>
-                        <wps:txbx>
-                          <w:txbxContent>
-                            <w:p>
-                              <w:pPr>
-                                <w:overflowPunct w:val="false"/>
-                                <w:spacing w:before="0" w:after="0" w:lineRule="auto" w:line="240"/>
-                                <w:ind w:left="0" w:right="0" w:hanging="0"/>
-                                <w:rPr/>
-                              </w:pPr>
-                              <w:r>
-                                <w:rPr>
-                                  <w:smallCaps w:val="false"/>
-                                  <w:caps w:val="false"/>
-                                  <w:emboss w:val="false"/>
-                                  <w:imprint w:val="false"/>
-                                  <w:em w:val="none"/>
-                                  <w:iCs w:val="false"/>
-                                  <w:bCs w:val="false"/>
-                                  <w:kern w:val="2"/>
-                                  <w:shadow w:val="false"/>
-                                  <w:outline w:val="false"/>
-                                  <w:i w:val="false"/>
-                                  <w:dstrike w:val="false"/>
-                                  <w:strike w:val="false"/>
-                                  <w:u w:val="none"/>
-                                  <w:b w:val="false"/>
-                                  <w:sz w:val="35"/>
-                                  <w:szCs w:val="35"/>
-                                  <w:rFonts w:eastAsia="Microsoft YaHei" w:cs="Lucida Sans" w:ascii="Liberation Sans" w:hAnsi="Liberation Sans"/>
-                                  <w:color w:val="auto"/>
-                                  <w:lang w:val="en-US" w:eastAsia="en-US" w:bidi="en-US"/>
-                                </w:rPr>
-                                <w:t>(x,y)</w:t>
-                              </w:r>
-                            </w:p>
-                          </w:txbxContent>
-                        </wps:txbx>
-                        <wps:bodyPr wrap="square" lIns="90000" rIns="90000" tIns="45000" bIns="45000">
-                          <a:spAutoFit/>
-                        </wps:bodyPr>
-                      </wps:wsp>
-                      <wps:wsp>
-                        <wps:cNvSpPr/>
-                        <wps:spPr>
-                          <a:xfrm>
-                            <a:off x="4689000" y="5644080"/>
-                            <a:ext cx="113400" cy="158400"/>
-                          </a:xfrm>
-                          <a:custGeom>
-                            <a:avLst/>
-                            <a:gdLst/>
-                            <a:ahLst/>
-                            <a:rect l="0" t="0" r="r" b="b"/>
-                            <a:pathLst>
-                              <a:path w="315" h="440">
-                                <a:moveTo>
-                                  <a:pt x="314" y="439"/>
-                                </a:moveTo>
-                                <a:cubicBezTo>
-                                  <a:pt x="314" y="188"/>
-                                  <a:pt x="0" y="0"/>
-                                  <a:pt x="0" y="0"/>
-                                </a:cubicBezTo>
-                              </a:path>
-                            </a:pathLst>
-                          </a:custGeom>
-                          <a:ln>
-                            <a:solidFill>
-                              <a:srgbClr val="3465a4"/>
-                            </a:solidFill>
-                          </a:ln>
-                        </wps:spPr>
-                        <wps:bodyPr/>
-                      </wps:wsp>
-                      <wps:wsp>
-                        <wps:cNvSpPr txBox="1"/>
-                        <wps:spPr>
-                          <a:xfrm>
-                            <a:off x="93960" y="1736640"/>
-                            <a:ext cx="226080" cy="274320"/>
-                          </a:xfrm>
-                          <a:prstGeom prst="rect">
-                            <a:avLst/>
-                          </a:prstGeom>
-                          <a:noFill/>
-                          <a:ln>
-                            <a:noFill/>
-                          </a:ln>
-                        </wps:spPr>
-                        <wps:txbx>
-                          <w:txbxContent>
-                            <w:p>
-                              <w:pPr>
-                                <w:overflowPunct w:val="false"/>
-                                <w:spacing w:before="0" w:after="0" w:lineRule="auto" w:line="240"/>
-                                <w:ind w:left="0" w:right="0" w:hanging="0"/>
-                                <w:rPr/>
-                              </w:pPr>
-                              <w:r>
-                                <w:rPr>
-                                  <w:b w:val="false"/>
-                                  <w:u w:val="none"/>
-                                  <w:dstrike w:val="false"/>
-                                  <w:strike w:val="false"/>
-                                  <w:i w:val="false"/>
-                                  <w:outline w:val="false"/>
-                                  <w:shadow w:val="false"/>
-                                  <w:kern w:val="2"/>
-                                  <w:sz w:val="46"/>
-                                  <w:bCs w:val="false"/>
-                                  <w:iCs w:val="false"/>
-                                  <w:em w:val="none"/>
-                                  <w:emboss w:val="false"/>
-                                  <w:imprint w:val="false"/>
-                                  <w:smallCaps w:val="false"/>
-                                  <w:caps w:val="false"/>
-                                  <w:szCs w:val="46"/>
-                                  <w:rFonts w:eastAsia="Liberation Sans" w:ascii="Liberation Sans" w:hAnsi="Liberation Sans" w:cs="Liberation Sans"/>
-                                  <w:color w:val="auto"/>
-                                  <w:lang w:val="en-US" w:eastAsia="en-US" w:bidi="en-US"/>
-                                </w:rPr>
-                                <w:t>θ</w:t>
-                              </w:r>
-                            </w:p>
-                          </w:txbxContent>
-                        </wps:txbx>
-                        <wps:bodyPr wrap="square" lIns="90000" rIns="90000" tIns="45000" bIns="45000">
-                          <a:spAutoFit/>
-                        </wps:bodyPr>
-                      </wps:wsp>
-                    </wpg:wgp>
-                  </a:graphicData>
-                </a:graphic>
-              </wp:anchor>
-            </w:drawing>
-          </mc:Choice>
-          <mc:Fallback>
-            <w:pict>
-              <v:group id="shape_0" alt="Shape1" style="position:absolute;margin-left:159.3pt;margin-top:11.2pt;width:154.75pt;height:158.35pt" coordorigin="3186,224" coordsize="3095,3167">
-                <v:line id="shape_0" from="3186,224" to="3186,3390" stroked="t" style="position:absolute">
-                  <v:stroke color="#3465a4" weight="19080" startarrow="block" startarrowwidth="medium" startarrowlength="medium" joinstyle="round" endcap="flat"/>
-                  <v:fill o:detectmouseclick="t" on="false"/>
-                </v:line>
-                <v:line id="shape_0" from="3186,3391" to="6281,3391" stroked="t" style="position:absolute;flip:x">
-                  <v:stroke color="#3465a4" weight="19080" startarrow="block" startarrowwidth="medium" startarrowlength="medium" joinstyle="round" endcap="flat"/>
-                  <v:fill o:detectmouseclick="t" on="false"/>
-                </v:line>
-                <v:line id="shape_0" from="3186,1399" to="4609,3390" stroked="t" style="position:absolute;flip:y">
-                  <v:textbox>
-                    <w:txbxContent>
-                      <w:p>
-                        <w:pPr>
-                          <w:overflowPunct w:val="false"/>
-                          <w:spacing w:before="0" w:after="0" w:lineRule="auto" w:line="240"/>
-                          <w:ind w:left="0" w:right="0" w:hanging="0"/>
-                          <w:jc w:val="center"/>
-                          <w:rPr/>
-                        </w:pPr>
-                        <w:r>
-                          <w:rPr>
-                            <w:smallCaps w:val="false"/>
-                            <w:caps w:val="false"/>
-                            <w:emboss w:val="false"/>
-                            <w:imprint w:val="false"/>
-                            <w:em w:val="none"/>
-                            <w:iCs w:val="false"/>
-                            <w:bCs w:val="false"/>
-                            <w:kern w:val="2"/>
-                            <w:shadow w:val="false"/>
-                            <w:outline w:val="false"/>
-                            <w:i w:val="false"/>
-                            <w:dstrike w:val="false"/>
-                            <w:strike w:val="false"/>
-                            <w:u w:val="none"/>
-                            <w:b w:val="false"/>
-                            <w:sz w:val="53"/>
-                            <w:szCs w:val="53"/>
-                            <w:rFonts w:eastAsia="Microsoft YaHei" w:cs="Lucida Sans" w:ascii="Liberation Sans" w:hAnsi="Liberation Sans"/>
-                            <w:color w:val="auto"/>
-                            <w:lang w:val="en-US" w:eastAsia="en-US" w:bidi="en-US"/>
-                          </w:rPr>
-                          <w:t>r</w:t>
-                        </w:r>
-                      </w:p>
-                    </w:txbxContent>
-                  </v:textbox>
-                  <v:stroke color="#3465a4" dashstyle="shortdot" joinstyle="round" endcap="flat"/>
-                  <v:fill o:detectmouseclick="t" on="false"/>
-                </v:line>
-                <v:line id="shape_0" from="4610,1399" to="4610,3390" stroked="t" style="position:absolute">
-                  <v:stroke color="#3465a4" dashstyle="shortdot" joinstyle="round" endcap="flat"/>
-                  <v:fill o:detectmouseclick="t" on="false"/>
-                </v:line>
-                <v:line id="shape_0" from="3186,1399" to="4609,1399" stroked="t" style="position:absolute;flip:x">
-                  <v:stroke color="#3465a4" dashstyle="shortdot" joinstyle="round" endcap="flat"/>
-                  <v:fill o:detectmouseclick="t" on="false"/>
-                </v:line>
-                <v:shapetype id="_x005F_x0000_t202" coordsize="21600,21600" o:spt="202" path="m,l,21600l21600,21600l21600,xe">
-                  <v:stroke joinstyle="miter"/>
-                  <v:path gradientshapeok="t" o:connecttype="rect"/>
-                </v:shapetype>
-                <v:shape id="shape_0" stroked="f" style="position:absolute;left:4538;top:1256;width:807;height:370" type="shapetype_202">
-                  <v:textbox>
-                    <w:txbxContent>
-                      <w:p>
-                        <w:pPr>
-                          <w:overflowPunct w:val="false"/>
-                          <w:spacing w:before="0" w:after="0" w:lineRule="auto" w:line="240"/>
-                          <w:ind w:left="0" w:right="0" w:hanging="0"/>
-                          <w:rPr/>
-                        </w:pPr>
-                        <w:r>
-                          <w:rPr>
-                            <w:smallCaps w:val="false"/>
-                            <w:caps w:val="false"/>
-                            <w:emboss w:val="false"/>
-                            <w:imprint w:val="false"/>
-                            <w:em w:val="none"/>
-                            <w:iCs w:val="false"/>
-                            <w:bCs w:val="false"/>
-                            <w:kern w:val="2"/>
-                            <w:shadow w:val="false"/>
-                            <w:outline w:val="false"/>
-                            <w:i w:val="false"/>
-                            <w:dstrike w:val="false"/>
-                            <w:strike w:val="false"/>
-                            <w:u w:val="none"/>
-                            <w:b w:val="false"/>
-                            <w:sz w:val="35"/>
-                            <w:szCs w:val="35"/>
-                            <w:rFonts w:eastAsia="Microsoft YaHei" w:cs="Lucida Sans" w:ascii="Liberation Sans" w:hAnsi="Liberation Sans"/>
-                            <w:color w:val="auto"/>
-                            <w:lang w:val="en-US" w:eastAsia="en-US" w:bidi="en-US"/>
-                          </w:rPr>
-                          <w:t>(x,y)</w:t>
-                        </w:r>
-                      </w:p>
-                    </w:txbxContent>
-                  </v:textbox>
-                  <w10:wrap type="square"/>
-                  <v:fill o:detectmouseclick="t" on="false"/>
-                  <v:stroke color="black" joinstyle="round" endcap="flat"/>
-                </v:shape>
-                <v:shape id="shape_0" stroked="t" style="position:absolute;left:3364;top:3143;width:177;height:247">
-                  <v:stroke color="#3465a4" joinstyle="round" endcap="flat"/>
-                  <v:fill o:detectmouseclick="t" on="false"/>
-                </v:shape>
-                <v:shape id="shape_0" stroked="f" style="position:absolute;left:3334;top:2959;width:355;height:431" type="shapetype_202">
-                  <v:textbox>
-                    <w:txbxContent>
-                      <w:p>
-                        <w:pPr>
-                          <w:overflowPunct w:val="false"/>
-                          <w:spacing w:before="0" w:after="0" w:lineRule="auto" w:line="240"/>
-                          <w:ind w:left="0" w:right="0" w:hanging="0"/>
-                          <w:rPr/>
-                        </w:pPr>
-                        <w:r>
-                          <w:rPr>
-                            <w:b w:val="false"/>
-                            <w:u w:val="none"/>
-                            <w:dstrike w:val="false"/>
-                            <w:strike w:val="false"/>
-                            <w:i w:val="false"/>
-                            <w:outline w:val="false"/>
-                            <w:shadow w:val="false"/>
-                            <w:kern w:val="2"/>
-                            <w:sz w:val="46"/>
-                            <w:bCs w:val="false"/>
-                            <w:iCs w:val="false"/>
-                            <w:em w:val="none"/>
-                            <w:emboss w:val="false"/>
-                            <w:imprint w:val="false"/>
-                            <w:smallCaps w:val="false"/>
-                            <w:caps w:val="false"/>
-                            <w:szCs w:val="46"/>
-                            <w:rFonts w:eastAsia="Liberation Sans" w:ascii="Liberation Sans" w:hAnsi="Liberation Sans" w:cs="Liberation Sans"/>
-                            <w:color w:val="auto"/>
-                            <w:lang w:val="en-US" w:eastAsia="en-US" w:bidi="en-US"/>
-                          </w:rPr>
-                          <w:t>θ</w:t>
-                        </w:r>
-                      </w:p>
-                    </w:txbxContent>
-                  </v:textbox>
-                  <w10:wrap type="square"/>
-                  <v:fill o:detectmouseclick="t" on="false"/>
-                  <v:stroke color="black" joinstyle="round" endcap="flat"/>
-                </v:shape>
-              </v:group>
-            </w:pict>
-          </mc:Fallback>
-        </mc:AlternateContent>
+        <w:drawing>
+          <wp:anchor behindDoc="0" distT="0" distB="0" distL="0" distR="0" simplePos="0" locked="0" layoutInCell="1" allowOverlap="1" relativeHeight="2">
+            <wp:simplePos x="0" y="0"/>
+            <wp:positionH relativeFrom="column">
+              <wp:posOffset>1417320</wp:posOffset>
+            </wp:positionH>
+            <wp:positionV relativeFrom="paragraph">
+              <wp:posOffset>519430</wp:posOffset>
+            </wp:positionV>
+            <wp:extent cx="3074670" cy="2799715"/>
+            <wp:effectExtent l="0" t="0" r="0" b="0"/>
+            <wp:wrapTopAndBottom/>
+            <wp:docPr id="1" name="Image1" descr=""/>
+            <wp:cNvGraphicFramePr>
+              <a:graphicFrameLocks xmlns:a="http://schemas.openxmlformats.org/drawingml/2006/main" noChangeAspect="1"/>
+            </wp:cNvGraphicFramePr>
+            <a:graphic xmlns:a="http://schemas.openxmlformats.org/drawingml/2006/main">
+              <a:graphicData uri="http://schemas.openxmlformats.org/drawingml/2006/picture">
+                <pic:pic xmlns:pic="http://schemas.openxmlformats.org/drawingml/2006/picture">
+                  <pic:nvPicPr>
+                    <pic:cNvPr id="1" name="Image1" descr=""/>
+                    <pic:cNvPicPr>
+                      <a:picLocks noChangeAspect="1" noChangeArrowheads="1"/>
+                    </pic:cNvPicPr>
+                  </pic:nvPicPr>
+                  <pic:blipFill>
+                    <a:blip r:embed="rId2"/>
+                    <a:srcRect l="20513" t="27914" r="24442" b="36604"/>
+                    <a:stretch>
+                      <a:fillRect/>
+                    </a:stretch>
+                  </pic:blipFill>
+                  <pic:spPr bwMode="auto">
+                    <a:xfrm>
+                      <a:off x="0" y="0"/>
+                      <a:ext cx="3074670" cy="2799715"/>
+                    </a:xfrm>
+                    <a:prstGeom prst="rect">
+                      <a:avLst/>
+                    </a:prstGeom>
+                  </pic:spPr>
+                </pic:pic>
+              </a:graphicData>
+            </a:graphic>
+          </wp:anchor>
+        </w:drawing>
       </w:r>
       <w:r>
         <w:rPr>
@@ -688,7 +214,7 @@
         <w:pStyle w:val="Normal"/>
         <w:numPr>
           <w:ilvl w:val="0"/>
-          <w:numId w:val="2"/>
+          <w:numId w:val="3"/>
         </w:numPr>
         <w:spacing w:before="0" w:after="160"/>
         <w:rPr/>
@@ -711,7 +237,7 @@
         <w:pStyle w:val="Normal"/>
         <w:numPr>
           <w:ilvl w:val="0"/>
-          <w:numId w:val="2"/>
+          <w:numId w:val="3"/>
         </w:numPr>
         <w:spacing w:before="0" w:after="160"/>
         <w:rPr/>
@@ -752,17 +278,7 @@
       <w:pPr>
         <w:pStyle w:val="Normal"/>
         <w:spacing w:before="0" w:after="160"/>
-        <w:rPr>
-          <w:rFonts w:ascii="Times New Roman" w:hAnsi="Times New Roman"/>
-          <w:b w:val="false"/>
-          <w:b w:val="false"/>
-          <w:bCs w:val="false"/>
-          <w:i w:val="false"/>
-          <w:i w:val="false"/>
-          <w:iCs w:val="false"/>
-          <w:sz w:val="22"/>
-          <w:szCs w:val="22"/>
-        </w:rPr>
+        <w:rPr/>
       </w:pPr>
       <w:r>
         <w:rPr/>
@@ -879,6 +395,98 @@
   <w:abstractNum w:abstractNumId="2">
     <w:lvl w:ilvl="0">
       <w:start w:val="1"/>
+      <w:numFmt w:val="none"/>
+      <w:suff w:val="nothing"/>
+      <w:lvlText w:val=""/>
+      <w:lvlJc w:val="left"/>
+      <w:pPr>
+        <w:ind w:left="0" w:hanging="0"/>
+      </w:pPr>
+    </w:lvl>
+    <w:lvl w:ilvl="1">
+      <w:start w:val="1"/>
+      <w:numFmt w:val="none"/>
+      <w:suff w:val="nothing"/>
+      <w:lvlText w:val=""/>
+      <w:lvlJc w:val="left"/>
+      <w:pPr>
+        <w:ind w:left="0" w:hanging="0"/>
+      </w:pPr>
+    </w:lvl>
+    <w:lvl w:ilvl="2">
+      <w:start w:val="1"/>
+      <w:numFmt w:val="none"/>
+      <w:suff w:val="nothing"/>
+      <w:lvlText w:val=""/>
+      <w:lvlJc w:val="left"/>
+      <w:pPr>
+        <w:ind w:left="0" w:hanging="0"/>
+      </w:pPr>
+    </w:lvl>
+    <w:lvl w:ilvl="3">
+      <w:start w:val="1"/>
+      <w:numFmt w:val="none"/>
+      <w:suff w:val="nothing"/>
+      <w:lvlText w:val=""/>
+      <w:lvlJc w:val="left"/>
+      <w:pPr>
+        <w:ind w:left="0" w:hanging="0"/>
+      </w:pPr>
+    </w:lvl>
+    <w:lvl w:ilvl="4">
+      <w:start w:val="1"/>
+      <w:numFmt w:val="none"/>
+      <w:suff w:val="nothing"/>
+      <w:lvlText w:val=""/>
+      <w:lvlJc w:val="left"/>
+      <w:pPr>
+        <w:ind w:left="0" w:hanging="0"/>
+      </w:pPr>
+    </w:lvl>
+    <w:lvl w:ilvl="5">
+      <w:start w:val="1"/>
+      <w:numFmt w:val="none"/>
+      <w:suff w:val="nothing"/>
+      <w:lvlText w:val=""/>
+      <w:lvlJc w:val="left"/>
+      <w:pPr>
+        <w:ind w:left="0" w:hanging="0"/>
+      </w:pPr>
+    </w:lvl>
+    <w:lvl w:ilvl="6">
+      <w:start w:val="1"/>
+      <w:numFmt w:val="none"/>
+      <w:suff w:val="nothing"/>
+      <w:lvlText w:val=""/>
+      <w:lvlJc w:val="left"/>
+      <w:pPr>
+        <w:ind w:left="0" w:hanging="0"/>
+      </w:pPr>
+    </w:lvl>
+    <w:lvl w:ilvl="7">
+      <w:start w:val="1"/>
+      <w:numFmt w:val="none"/>
+      <w:suff w:val="nothing"/>
+      <w:lvlText w:val=""/>
+      <w:lvlJc w:val="left"/>
+      <w:pPr>
+        <w:ind w:left="0" w:hanging="0"/>
+      </w:pPr>
+    </w:lvl>
+    <w:lvl w:ilvl="8">
+      <w:start w:val="1"/>
+      <w:numFmt w:val="none"/>
+      <w:suff w:val="nothing"/>
+      <w:lvlText w:val=""/>
+      <w:lvlJc w:val="left"/>
+      <w:pPr>
+        <w:ind w:left="0" w:hanging="0"/>
+      </w:pPr>
+    </w:lvl>
+  </w:abstractNum>
+  <w:abstractNum w:abstractNumId="3">
+    <w:lvl w:ilvl="0">
+      <w:start w:val="1"/>
       <w:numFmt w:val="decimal"/>
       <w:lvlText w:val="%1."/>
       <w:lvlJc w:val="left"/>
@@ -888,7 +496,6 @@
         </w:tabs>
         <w:ind w:left="720" w:hanging="360"/>
       </w:pPr>
-      <w:rPr/>
     </w:lvl>
     <w:lvl w:ilvl="1">
       <w:start w:val="1"/>
@@ -901,7 +508,6 @@
         </w:tabs>
         <w:ind w:left="1080" w:hanging="360"/>
       </w:pPr>
-      <w:rPr/>
     </w:lvl>
     <w:lvl w:ilvl="2">
       <w:start w:val="1"/>
@@ -914,7 +520,6 @@
         </w:tabs>
         <w:ind w:left="1440" w:hanging="360"/>
       </w:pPr>
-      <w:rPr/>
     </w:lvl>
     <w:lvl w:ilvl="3">
       <w:start w:val="1"/>
@@ -927,7 +532,6 @@
         </w:tabs>
         <w:ind w:left="1800" w:hanging="360"/>
       </w:pPr>
-      <w:rPr/>
     </w:lvl>
     <w:lvl w:ilvl="4">
       <w:start w:val="1"/>
@@ -940,7 +544,6 @@
         </w:tabs>
         <w:ind w:left="2160" w:hanging="360"/>
       </w:pPr>
-      <w:rPr/>
     </w:lvl>
     <w:lvl w:ilvl="5">
       <w:start w:val="1"/>
@@ -953,7 +556,6 @@
         </w:tabs>
         <w:ind w:left="2520" w:hanging="360"/>
       </w:pPr>
-      <w:rPr/>
     </w:lvl>
     <w:lvl w:ilvl="6">
       <w:start w:val="1"/>
@@ -966,7 +568,6 @@
         </w:tabs>
         <w:ind w:left="2880" w:hanging="360"/>
       </w:pPr>
-      <w:rPr/>
     </w:lvl>
     <w:lvl w:ilvl="7">
       <w:start w:val="1"/>
@@ -979,7 +580,6 @@
         </w:tabs>
         <w:ind w:left="3240" w:hanging="360"/>
       </w:pPr>
-      <w:rPr/>
     </w:lvl>
     <w:lvl w:ilvl="8">
       <w:start w:val="1"/>
@@ -992,7 +592,6 @@
         </w:tabs>
         <w:ind w:left="3600" w:hanging="360"/>
       </w:pPr>
-      <w:rPr/>
     </w:lvl>
   </w:abstractNum>
   <w:num w:numId="1">
@@ -1000,6 +599,9 @@
   </w:num>
   <w:num w:numId="2">
     <w:abstractNumId w:val="2"/>
+  </w:num>
+  <w:num w:numId="3">
+    <w:abstractNumId w:val="3"/>
   </w:num>
 </w:numbering>
 </file>

</xml_diff>

<commit_message>
Updated the document upto die function
</commit_message>
<xml_diff>
--- a/Blog document.docx
+++ b/Blog document.docx
@@ -513,29 +513,7 @@
           <w:sz w:val="22"/>
           <w:szCs w:val="22"/>
         </w:rPr>
-        <w:t xml:space="preserve">We create 1000 mosquitoes first and assign them to a ArrayList called “mosquittos”. Sorry for the misspelled name as I was unaware of the spelling when I wrote this code. “next_mosquittos” contains the list of newly added </w:t>
-      </w:r>
-      <w:r>
-        <w:rPr>
-          <w:b w:val="false"/>
-          <w:bCs w:val="false"/>
-          <w:i w:val="false"/>
-          <w:iCs w:val="false"/>
-          <w:sz w:val="22"/>
-          <w:szCs w:val="22"/>
-        </w:rPr>
-        <w:t>mosquitoes</w:t>
-      </w:r>
-      <w:r>
-        <w:rPr>
-          <w:b w:val="false"/>
-          <w:bCs w:val="false"/>
-          <w:i w:val="false"/>
-          <w:iCs w:val="false"/>
-          <w:sz w:val="22"/>
-          <w:szCs w:val="22"/>
-        </w:rPr>
-        <w:t xml:space="preserve"> on birth. We shall see how that works. This reproduction is a basic cycle only and will be more sophisticated as we dive deep into the project over the next few blogs. </w:t>
+        <w:t xml:space="preserve">We create 1000 mosquitoes first and assign them to a ArrayList called “mosquittos”. Sorry for the misspelled name as I was unaware of the spelling when I wrote this code. “next_mosquittos” contains the list of newly added mosquitoes on birth. We shall see how that works. This reproduction is a basic cycle only and will be more sophisticated as we dive deep into the project over the next few blogs. </w:t>
       </w:r>
     </w:p>
     <w:p>
@@ -844,15 +822,7 @@
       </w:pPr>
       <w:r>
         <w:rPr/>
-        <w:t xml:space="preserve">index – the index of the </w:t>
-      </w:r>
-      <w:r>
-        <w:rPr/>
-        <w:t>mosquito</w:t>
-      </w:r>
-      <w:r>
-        <w:rPr/>
-        <w:t>, a unique identifier</w:t>
+        <w:t>index – the index of the mosquito, a unique identifier</w:t>
       </w:r>
     </w:p>
     <w:p>
@@ -891,35 +861,7 @@
       </w:pPr>
       <w:r>
         <w:rPr/>
-        <w:t xml:space="preserve">x – the </w:t>
-      </w:r>
-      <w:r>
-        <w:rPr/>
-        <w:t>x-coordinate</w:t>
-      </w:r>
-      <w:r>
-        <w:rPr/>
-        <w:t xml:space="preserve"> of the </w:t>
-      </w:r>
-      <w:r>
-        <w:rPr/>
-        <w:t>mosquito</w:t>
-      </w:r>
-      <w:r>
-        <w:rPr/>
-        <w:t xml:space="preserve"> in </w:t>
-      </w:r>
-      <w:r>
-        <w:rPr/>
-        <w:t>Cartesian</w:t>
-      </w:r>
-      <w:r>
-        <w:rPr/>
-        <w:t xml:space="preserve"> coordinates so that it can be plotted [x = r*cos(angle)]. Note: here we have added width/2 as </w:t>
-      </w:r>
-      <w:r>
-        <w:rPr/>
-        <w:t>the coordinates are made from top-left corner to bottom-right corner and we want the mosquitoes to start from the center.</w:t>
+        <w:t>x – the x-coordinate of the mosquito in Cartesian coordinates so that it can be plotted [x = r*cos(angle)]. Note: here we have added width/2 as the coordinates are made from top-left corner to bottom-right corner and we want the mosquitoes to start from the center.</w:t>
       </w:r>
     </w:p>
     <w:p>
@@ -935,6 +877,997 @@
       <w:r>
         <w:rPr/>
         <w:t>y – the y-coordinate of the mosquito in Cartesian coordinates. [y = r*sin(angle)].</w:t>
+      </w:r>
+    </w:p>
+    <w:p>
+      <w:pPr>
+        <w:pStyle w:val="Normal"/>
+        <w:numPr>
+          <w:ilvl w:val="0"/>
+          <w:numId w:val="5"/>
+        </w:numPr>
+        <w:spacing w:before="0" w:after="160"/>
+        <w:rPr/>
+      </w:pPr>
+      <w:r>
+        <w:rPr/>
+        <w:t>source_x, source_y – to hold the origin position of the mosquito.</w:t>
+      </w:r>
+    </w:p>
+    <w:p>
+      <w:pPr>
+        <w:pStyle w:val="Normal"/>
+        <w:numPr>
+          <w:ilvl w:val="0"/>
+          <w:numId w:val="5"/>
+        </w:numPr>
+        <w:spacing w:before="0" w:after="160"/>
+        <w:rPr/>
+      </w:pPr>
+      <w:r>
+        <w:rPr/>
+        <w:t>speed – is the number of steps the mosquito covers on each iteration.</w:t>
+      </w:r>
+    </w:p>
+    <w:p>
+      <w:pPr>
+        <w:pStyle w:val="Normal"/>
+        <w:numPr>
+          <w:ilvl w:val="0"/>
+          <w:numId w:val="5"/>
+        </w:numPr>
+        <w:spacing w:before="0" w:after="160"/>
+        <w:rPr/>
+      </w:pPr>
+      <w:r>
+        <w:rPr/>
+        <w:t>spread_angle – an angle that adjusts the biasing in the random walk.</w:t>
+      </w:r>
+    </w:p>
+    <w:p>
+      <w:pPr>
+        <w:pStyle w:val="Normal"/>
+        <w:numPr>
+          <w:ilvl w:val="0"/>
+          <w:numId w:val="5"/>
+        </w:numPr>
+        <w:spacing w:before="0" w:after="160"/>
+        <w:rPr/>
+      </w:pPr>
+      <w:r>
+        <w:rPr/>
+        <w:t>Steps – counts the number of steps taken by the mosquito</w:t>
+      </w:r>
+    </w:p>
+    <w:p>
+      <w:pPr>
+        <w:pStyle w:val="Normal"/>
+        <w:numPr>
+          <w:ilvl w:val="0"/>
+          <w:numId w:val="5"/>
+        </w:numPr>
+        <w:spacing w:before="0" w:after="160"/>
+        <w:rPr/>
+      </w:pPr>
+      <w:r>
+        <w:rPr/>
+        <w:t>totalSteps – [constant] total number of steps that the mosquito can take before its end of life</w:t>
+      </w:r>
+    </w:p>
+    <w:p>
+      <w:pPr>
+        <w:pStyle w:val="Normal"/>
+        <w:numPr>
+          <w:ilvl w:val="0"/>
+          <w:numId w:val="5"/>
+        </w:numPr>
+        <w:spacing w:before="0" w:after="160"/>
+        <w:rPr/>
+      </w:pPr>
+      <w:r>
+        <w:rPr/>
+        <w:t>totalDistance – [constant] maximum displacement of the mosquito from its point of origin</w:t>
+      </w:r>
+    </w:p>
+    <w:p>
+      <w:pPr>
+        <w:pStyle w:val="Normal"/>
+        <w:numPr>
+          <w:ilvl w:val="0"/>
+          <w:numId w:val="5"/>
+        </w:numPr>
+        <w:spacing w:before="0" w:after="160"/>
+        <w:rPr/>
+      </w:pPr>
+      <w:r>
+        <w:rPr/>
+        <w:t>reproduceSteps – [constant] minimum number of steps before the mosquito is eligible for reproduction</w:t>
+      </w:r>
+    </w:p>
+    <w:p>
+      <w:pPr>
+        <w:pStyle w:val="Normal"/>
+        <w:numPr>
+          <w:ilvl w:val="0"/>
+          <w:numId w:val="5"/>
+        </w:numPr>
+        <w:spacing w:before="0" w:after="160"/>
+        <w:rPr/>
+      </w:pPr>
+      <w:r>
+        <w:rPr/>
+        <w:t xml:space="preserve">reproduceDistance – [constant] </w:t>
+      </w:r>
+      <w:r>
+        <w:rPr/>
+        <w:t>minimum distance between two mosquitoes to allow reproduction</w:t>
+      </w:r>
+    </w:p>
+    <w:p>
+      <w:pPr>
+        <w:pStyle w:val="Normal"/>
+        <w:numPr>
+          <w:ilvl w:val="0"/>
+          <w:numId w:val="5"/>
+        </w:numPr>
+        <w:spacing w:before="0" w:after="160"/>
+        <w:rPr/>
+      </w:pPr>
+      <w:r>
+        <w:rPr/>
+        <w:t>canReproduce – [boolean] signifying if the mosquito is eligible for reproduction or not</w:t>
+      </w:r>
+    </w:p>
+    <w:p>
+      <w:pPr>
+        <w:pStyle w:val="Normal"/>
+        <w:numPr>
+          <w:ilvl w:val="0"/>
+          <w:numId w:val="5"/>
+        </w:numPr>
+        <w:spacing w:before="0" w:after="160"/>
+        <w:rPr/>
+      </w:pPr>
+      <w:r>
+        <w:rPr/>
+        <w:t>kill – signifying if the mosquito is to be killed before the next iteration or not</w:t>
+      </w:r>
+    </w:p>
+    <w:p>
+      <w:pPr>
+        <w:pStyle w:val="Code"/>
+        <w:rPr/>
+      </w:pPr>
+      <w:r>
+        <w:rPr/>
+        <w:t xml:space="preserve">// </w:t>
+      </w:r>
+      <w:r>
+        <w:rPr/>
+        <w:t>mosquitto.pde</w:t>
+      </w:r>
+    </w:p>
+    <w:p>
+      <w:pPr>
+        <w:pStyle w:val="Code"/>
+        <w:rPr/>
+      </w:pPr>
+      <w:r>
+        <w:rPr/>
+      </w:r>
+    </w:p>
+    <w:p>
+      <w:pPr>
+        <w:pStyle w:val="Code"/>
+        <w:rPr/>
+      </w:pPr>
+      <w:r>
+        <w:rPr/>
+        <w:t>Mosquitto(int index) {</w:t>
+      </w:r>
+    </w:p>
+    <w:p>
+      <w:pPr>
+        <w:pStyle w:val="Code"/>
+        <w:rPr/>
+      </w:pPr>
+      <w:r>
+        <w:rPr/>
+        <w:t xml:space="preserve">    </w:t>
+      </w:r>
+      <w:r>
+        <w:rPr/>
+        <w:t>this.index = index;</w:t>
+      </w:r>
+    </w:p>
+    <w:p>
+      <w:pPr>
+        <w:pStyle w:val="Code"/>
+        <w:rPr/>
+      </w:pPr>
+      <w:r>
+        <w:rPr/>
+        <w:t xml:space="preserve">  </w:t>
+      </w:r>
+      <w:r>
+        <w:rPr/>
+        <w:t>}</w:t>
+      </w:r>
+    </w:p>
+    <w:p>
+      <w:pPr>
+        <w:pStyle w:val="Code"/>
+        <w:rPr/>
+      </w:pPr>
+      <w:r>
+        <w:rPr/>
+        <w:t xml:space="preserve">  </w:t>
+      </w:r>
+    </w:p>
+    <w:p>
+      <w:pPr>
+        <w:pStyle w:val="Code"/>
+        <w:rPr/>
+      </w:pPr>
+      <w:r>
+        <w:rPr/>
+        <w:t xml:space="preserve">  </w:t>
+      </w:r>
+      <w:r>
+        <w:rPr/>
+        <w:t>Mosquitto(int index, float x, float y) {</w:t>
+      </w:r>
+    </w:p>
+    <w:p>
+      <w:pPr>
+        <w:pStyle w:val="Code"/>
+        <w:rPr/>
+      </w:pPr>
+      <w:r>
+        <w:rPr/>
+        <w:t xml:space="preserve">    </w:t>
+      </w:r>
+      <w:r>
+        <w:rPr/>
+        <w:t>this.index = index;</w:t>
+      </w:r>
+    </w:p>
+    <w:p>
+      <w:pPr>
+        <w:pStyle w:val="Code"/>
+        <w:rPr/>
+      </w:pPr>
+      <w:r>
+        <w:rPr/>
+        <w:t xml:space="preserve">    </w:t>
+      </w:r>
+      <w:r>
+        <w:rPr/>
+        <w:t>this.x = x;</w:t>
+      </w:r>
+    </w:p>
+    <w:p>
+      <w:pPr>
+        <w:pStyle w:val="Code"/>
+        <w:rPr/>
+      </w:pPr>
+      <w:r>
+        <w:rPr/>
+        <w:t xml:space="preserve">    </w:t>
+      </w:r>
+      <w:r>
+        <w:rPr/>
+        <w:t>this.y = y;</w:t>
+      </w:r>
+    </w:p>
+    <w:p>
+      <w:pPr>
+        <w:pStyle w:val="Code"/>
+        <w:rPr/>
+      </w:pPr>
+      <w:r>
+        <w:rPr/>
+        <w:t xml:space="preserve">    </w:t>
+      </w:r>
+      <w:r>
+        <w:rPr/>
+        <w:t>this.source_x = x;</w:t>
+      </w:r>
+    </w:p>
+    <w:p>
+      <w:pPr>
+        <w:pStyle w:val="Code"/>
+        <w:rPr/>
+      </w:pPr>
+      <w:r>
+        <w:rPr/>
+        <w:t xml:space="preserve">    </w:t>
+      </w:r>
+      <w:r>
+        <w:rPr/>
+        <w:t>this.source_y = y;</w:t>
+      </w:r>
+    </w:p>
+    <w:p>
+      <w:pPr>
+        <w:pStyle w:val="Code"/>
+        <w:rPr/>
+      </w:pPr>
+      <w:r>
+        <w:rPr/>
+        <w:t xml:space="preserve">  </w:t>
+      </w:r>
+      <w:r>
+        <w:rPr/>
+        <w:t>}</w:t>
+      </w:r>
+    </w:p>
+    <w:p>
+      <w:pPr>
+        <w:pStyle w:val="Normal"/>
+        <w:rPr/>
+      </w:pPr>
+      <w:r>
+        <w:rPr/>
+        <w:t>The first constructor creates a new Mosquitto instance based on the index. The second constructor creates a new Mosquitto instance based on the given point of origin and new index value.</w:t>
+      </w:r>
+    </w:p>
+    <w:p>
+      <w:pPr>
+        <w:pStyle w:val="Code"/>
+        <w:rPr/>
+      </w:pPr>
+      <w:r>
+        <w:rPr/>
+        <w:t xml:space="preserve">// </w:t>
+      </w:r>
+      <w:r>
+        <w:rPr/>
+        <w:t>mosquitto.pde</w:t>
+      </w:r>
+    </w:p>
+    <w:p>
+      <w:pPr>
+        <w:pStyle w:val="Code"/>
+        <w:rPr/>
+      </w:pPr>
+      <w:r>
+        <w:rPr/>
+      </w:r>
+    </w:p>
+    <w:p>
+      <w:pPr>
+        <w:pStyle w:val="Code"/>
+        <w:rPr/>
+      </w:pPr>
+      <w:r>
+        <w:rPr/>
+        <w:t>void show() {</w:t>
+      </w:r>
+    </w:p>
+    <w:p>
+      <w:pPr>
+        <w:pStyle w:val="Code"/>
+        <w:rPr/>
+      </w:pPr>
+      <w:r>
+        <w:rPr/>
+        <w:t xml:space="preserve">    </w:t>
+      </w:r>
+      <w:r>
+        <w:rPr/>
+        <w:t>fill(0,0,0,150);</w:t>
+      </w:r>
+    </w:p>
+    <w:p>
+      <w:pPr>
+        <w:pStyle w:val="Code"/>
+        <w:rPr/>
+      </w:pPr>
+      <w:r>
+        <w:rPr/>
+        <w:t xml:space="preserve">    </w:t>
+      </w:r>
+      <w:r>
+        <w:rPr/>
+        <w:t>noStroke();</w:t>
+      </w:r>
+    </w:p>
+    <w:p>
+      <w:pPr>
+        <w:pStyle w:val="Code"/>
+        <w:rPr/>
+      </w:pPr>
+      <w:r>
+        <w:rPr/>
+        <w:t xml:space="preserve">    </w:t>
+      </w:r>
+      <w:r>
+        <w:rPr/>
+        <w:t>ellipse(x, y, 10, 10);</w:t>
+      </w:r>
+    </w:p>
+    <w:p>
+      <w:pPr>
+        <w:pStyle w:val="Code"/>
+        <w:rPr/>
+      </w:pPr>
+      <w:r>
+        <w:rPr/>
+        <w:t xml:space="preserve">  </w:t>
+      </w:r>
+      <w:r>
+        <w:rPr/>
+        <w:t>}</w:t>
+      </w:r>
+    </w:p>
+    <w:p>
+      <w:pPr>
+        <w:pStyle w:val="Normal"/>
+        <w:rPr/>
+      </w:pPr>
+      <w:r>
+        <w:rPr/>
+        <w:t>A member function to display the particular mosquito using the x and y coordinates.</w:t>
+      </w:r>
+    </w:p>
+    <w:p>
+      <w:pPr>
+        <w:pStyle w:val="Code"/>
+        <w:rPr/>
+      </w:pPr>
+      <w:r>
+        <w:rPr/>
+        <w:t xml:space="preserve">// </w:t>
+      </w:r>
+      <w:r>
+        <w:rPr/>
+        <w:t>mosquitto.pde</w:t>
+      </w:r>
+    </w:p>
+    <w:p>
+      <w:pPr>
+        <w:pStyle w:val="Code"/>
+        <w:rPr/>
+      </w:pPr>
+      <w:r>
+        <w:rPr/>
+      </w:r>
+    </w:p>
+    <w:p>
+      <w:pPr>
+        <w:pStyle w:val="Code"/>
+        <w:rPr/>
+      </w:pPr>
+      <w:r>
+        <w:rPr/>
+        <w:t>void update() {</w:t>
+      </w:r>
+    </w:p>
+    <w:p>
+      <w:pPr>
+        <w:pStyle w:val="Code"/>
+        <w:rPr/>
+      </w:pPr>
+      <w:r>
+        <w:rPr/>
+        <w:t xml:space="preserve">    </w:t>
+      </w:r>
+      <w:r>
+        <w:rPr/>
+        <w:t>float distance_from_source = sqrt(sq(x - source_x) + sq(y - source_y));</w:t>
+      </w:r>
+    </w:p>
+    <w:p>
+      <w:pPr>
+        <w:pStyle w:val="Code"/>
+        <w:rPr/>
+      </w:pPr>
+      <w:r>
+        <w:rPr/>
+        <w:t xml:space="preserve">    </w:t>
+      </w:r>
+      <w:r>
+        <w:rPr/>
+        <w:t>float spread = 1 / (1 + exp(-0.01 * distance_from_source)) * 2.0 - 1.0;</w:t>
+      </w:r>
+    </w:p>
+    <w:p>
+      <w:pPr>
+        <w:pStyle w:val="Code"/>
+        <w:rPr/>
+      </w:pPr>
+      <w:r>
+        <w:rPr/>
+        <w:t xml:space="preserve">    </w:t>
+      </w:r>
+      <w:r>
+        <w:rPr/>
+        <w:t>this.spread_angle = spread;</w:t>
+      </w:r>
+    </w:p>
+    <w:p>
+      <w:pPr>
+        <w:pStyle w:val="Code"/>
+        <w:rPr/>
+      </w:pPr>
+      <w:r>
+        <w:rPr/>
+        <w:t xml:space="preserve">    </w:t>
+      </w:r>
+      <w:r>
+        <w:rPr/>
+        <w:t>this.angle = this.angle + random(-spread, spread) * PI;</w:t>
+      </w:r>
+    </w:p>
+    <w:p>
+      <w:pPr>
+        <w:pStyle w:val="Code"/>
+        <w:rPr/>
+      </w:pPr>
+      <w:r>
+        <w:rPr/>
+        <w:t xml:space="preserve">    </w:t>
+      </w:r>
+      <w:r>
+        <w:rPr/>
+        <w:t>x = x + speed * cos(angle);</w:t>
+      </w:r>
+    </w:p>
+    <w:p>
+      <w:pPr>
+        <w:pStyle w:val="Code"/>
+        <w:rPr/>
+      </w:pPr>
+      <w:r>
+        <w:rPr/>
+        <w:t xml:space="preserve">    </w:t>
+      </w:r>
+      <w:r>
+        <w:rPr/>
+        <w:t>y = y + speed * sin(angle);</w:t>
+      </w:r>
+    </w:p>
+    <w:p>
+      <w:pPr>
+        <w:pStyle w:val="Code"/>
+        <w:rPr/>
+      </w:pPr>
+      <w:r>
+        <w:rPr/>
+        <w:t xml:space="preserve">    </w:t>
+      </w:r>
+      <w:r>
+        <w:rPr/>
+        <w:t>distance_from_source = distance(x, y, source_x, source_y);</w:t>
+      </w:r>
+    </w:p>
+    <w:p>
+      <w:pPr>
+        <w:pStyle w:val="Code"/>
+        <w:rPr/>
+      </w:pPr>
+      <w:r>
+        <w:rPr/>
+        <w:t xml:space="preserve">    </w:t>
+      </w:r>
+      <w:r>
+        <w:rPr/>
+        <w:t>steps++;</w:t>
+      </w:r>
+    </w:p>
+    <w:p>
+      <w:pPr>
+        <w:pStyle w:val="Code"/>
+        <w:rPr/>
+      </w:pPr>
+      <w:r>
+        <w:rPr/>
+        <w:t xml:space="preserve">    </w:t>
+      </w:r>
+      <w:r>
+        <w:rPr/>
+        <w:t>reproduce();</w:t>
+      </w:r>
+    </w:p>
+    <w:p>
+      <w:pPr>
+        <w:pStyle w:val="Code"/>
+        <w:rPr/>
+      </w:pPr>
+      <w:r>
+        <w:rPr/>
+        <w:t xml:space="preserve">    </w:t>
+      </w:r>
+      <w:r>
+        <w:rPr/>
+        <w:t>die();</w:t>
+      </w:r>
+    </w:p>
+    <w:p>
+      <w:pPr>
+        <w:pStyle w:val="Code"/>
+        <w:rPr/>
+      </w:pPr>
+      <w:r>
+        <w:rPr/>
+        <w:t xml:space="preserve">  </w:t>
+      </w:r>
+      <w:r>
+        <w:rPr/>
+        <w:t>}</w:t>
+      </w:r>
+    </w:p>
+    <w:p>
+      <w:pPr>
+        <w:pStyle w:val="Normal"/>
+        <w:rPr/>
+      </w:pPr>
+      <w:r>
+        <w:rPr/>
+        <w:t>This update function is called on every mosquito at every iteration. First, distance from source is calculated. The spread_angle is calculated based on the distance from source. This is mapped to [0,2</w:t>
+      </w:r>
+      <w:r>
+        <w:rPr>
+          <w:rFonts w:eastAsia="Calibri" w:cs="" w:ascii="Liberation Serif" w:hAnsi="Liberation Serif"/>
+        </w:rPr>
+        <w:t>π</w:t>
+      </w:r>
+      <w:r>
+        <w:rPr/>
+        <w:t xml:space="preserve">]. </w:t>
+      </w:r>
+    </w:p>
+    <w:p>
+      <w:pPr>
+        <w:pStyle w:val="Normal"/>
+        <w:rPr/>
+      </w:pPr>
+      <w:r>
+        <w:drawing>
+          <wp:anchor behindDoc="0" distT="0" distB="0" distL="0" distR="0" simplePos="0" locked="0" layoutInCell="1" allowOverlap="1" relativeHeight="3">
+            <wp:simplePos x="0" y="0"/>
+            <wp:positionH relativeFrom="column">
+              <wp:align>center</wp:align>
+            </wp:positionH>
+            <wp:positionV relativeFrom="paragraph">
+              <wp:posOffset>635</wp:posOffset>
+            </wp:positionV>
+            <wp:extent cx="2731770" cy="377190"/>
+            <wp:effectExtent l="0" t="0" r="0" b="0"/>
+            <wp:wrapTopAndBottom/>
+            <wp:docPr id="2" name="Image2" descr=""/>
+            <wp:cNvGraphicFramePr>
+              <a:graphicFrameLocks xmlns:a="http://schemas.openxmlformats.org/drawingml/2006/main" noChangeAspect="1"/>
+            </wp:cNvGraphicFramePr>
+            <a:graphic xmlns:a="http://schemas.openxmlformats.org/drawingml/2006/main">
+              <a:graphicData uri="http://schemas.openxmlformats.org/drawingml/2006/picture">
+                <pic:pic xmlns:pic="http://schemas.openxmlformats.org/drawingml/2006/picture">
+                  <pic:nvPicPr>
+                    <pic:cNvPr id="2" name="Image2" descr=""/>
+                    <pic:cNvPicPr>
+                      <a:picLocks noChangeAspect="1" noChangeArrowheads="1"/>
+                    </pic:cNvPicPr>
+                  </pic:nvPicPr>
+                  <pic:blipFill>
+                    <a:blip r:embed="rId3"/>
+                    <a:stretch>
+                      <a:fillRect/>
+                    </a:stretch>
+                  </pic:blipFill>
+                  <pic:spPr bwMode="auto">
+                    <a:xfrm>
+                      <a:off x="0" y="0"/>
+                      <a:ext cx="2731770" cy="377190"/>
+                    </a:xfrm>
+                    <a:prstGeom prst="rect">
+                      <a:avLst/>
+                    </a:prstGeom>
+                  </pic:spPr>
+                </pic:pic>
+              </a:graphicData>
+            </a:graphic>
+          </wp:anchor>
+        </w:drawing>
+      </w:r>
+      <w:r>
+        <w:rPr/>
+        <w:t xml:space="preserve">This is an asymptotic function with a domain </w:t>
+      </w:r>
+      <w:r>
+        <w:rPr/>
+        <w:t>of (-</w:t>
+      </w:r>
+      <w:r>
+        <w:rPr>
+          <w:rFonts w:eastAsia="Liberation Serif" w:cs="Liberation Serif" w:ascii="Liberation Serif" w:hAnsi="Liberation Serif"/>
+        </w:rPr>
+        <w:t>∞</w:t>
+      </w:r>
+      <w:r>
+        <w:rPr>
+          <w:rFonts w:eastAsia="Calibri" w:cs=""/>
+        </w:rPr>
+        <w:t>,</w:t>
+      </w:r>
+      <w:r>
+        <w:rPr>
+          <w:rFonts w:eastAsia="Liberation Serif" w:cs="Liberation Serif" w:ascii="Liberation Serif" w:hAnsi="Liberation Serif"/>
+        </w:rPr>
+        <w:t>∞</w:t>
+      </w:r>
+      <w:r>
+        <w:rPr>
+          <w:rFonts w:eastAsia="Calibri" w:cs=""/>
+        </w:rPr>
+        <w:t>) and a range of [0, 2).</w:t>
+      </w:r>
+    </w:p>
+    <w:p>
+      <w:pPr>
+        <w:pStyle w:val="Normal"/>
+        <w:rPr/>
+      </w:pPr>
+      <w:r>
+        <w:rPr>
+          <w:rFonts w:eastAsia="Calibri" w:cs=""/>
+        </w:rPr>
+        <w:t>We then call the reproduce and die methods.</w:t>
+      </w:r>
+    </w:p>
+    <w:p>
+      <w:pPr>
+        <w:pStyle w:val="Code"/>
+        <w:rPr/>
+      </w:pPr>
+      <w:r>
+        <w:rPr/>
+        <w:t>void reproduce() {</w:t>
+      </w:r>
+    </w:p>
+    <w:p>
+      <w:pPr>
+        <w:pStyle w:val="Code"/>
+        <w:rPr/>
+      </w:pPr>
+      <w:r>
+        <w:rPr/>
+        <w:t xml:space="preserve">    </w:t>
+      </w:r>
+      <w:r>
+        <w:rPr/>
+        <w:t>if (steps &gt; reproduceSteps &amp;&amp; canReproduce) {</w:t>
+      </w:r>
+    </w:p>
+    <w:p>
+      <w:pPr>
+        <w:pStyle w:val="Code"/>
+        <w:rPr/>
+      </w:pPr>
+      <w:r>
+        <w:rPr/>
+        <w:t xml:space="preserve">      </w:t>
+      </w:r>
+      <w:r>
+        <w:rPr/>
+        <w:t>for (int i = 0 ; i &lt; mosquittos.size(); i++) {</w:t>
+      </w:r>
+    </w:p>
+    <w:p>
+      <w:pPr>
+        <w:pStyle w:val="Code"/>
+        <w:rPr/>
+      </w:pPr>
+      <w:r>
+        <w:rPr/>
+        <w:t xml:space="preserve">        </w:t>
+      </w:r>
+      <w:r>
+        <w:rPr/>
+        <w:t>if (i != index &amp;&amp; distance(x, y, mosquittos.get(i).x, mosquittos.get(i).y) &lt; reproduceDistance &amp;&amp; partnerCanReproduce(mosquittos.get(i))) {</w:t>
+      </w:r>
+    </w:p>
+    <w:p>
+      <w:pPr>
+        <w:pStyle w:val="Code"/>
+        <w:rPr/>
+      </w:pPr>
+      <w:r>
+        <w:rPr/>
+        <w:t xml:space="preserve">          </w:t>
+      </w:r>
+      <w:r>
+        <w:rPr/>
+        <w:t>next_mosquittos.add(new Mosquitto(new_index, x, y));</w:t>
+      </w:r>
+    </w:p>
+    <w:p>
+      <w:pPr>
+        <w:pStyle w:val="Code"/>
+        <w:rPr/>
+      </w:pPr>
+      <w:r>
+        <w:rPr/>
+        <w:t xml:space="preserve">          </w:t>
+      </w:r>
+      <w:r>
+        <w:rPr/>
+        <w:t>//next_mosquittos.add(new Mosquitto(new_index+1, x, y));</w:t>
+      </w:r>
+    </w:p>
+    <w:p>
+      <w:pPr>
+        <w:pStyle w:val="Code"/>
+        <w:rPr/>
+      </w:pPr>
+      <w:r>
+        <w:rPr/>
+        <w:t xml:space="preserve">          </w:t>
+      </w:r>
+      <w:r>
+        <w:rPr/>
+        <w:t>new_index += 1;</w:t>
+      </w:r>
+    </w:p>
+    <w:p>
+      <w:pPr>
+        <w:pStyle w:val="Code"/>
+        <w:rPr/>
+      </w:pPr>
+      <w:r>
+        <w:rPr/>
+        <w:t xml:space="preserve">          </w:t>
+      </w:r>
+      <w:r>
+        <w:rPr/>
+        <w:t>canReproduce = false;</w:t>
+      </w:r>
+    </w:p>
+    <w:p>
+      <w:pPr>
+        <w:pStyle w:val="Code"/>
+        <w:rPr/>
+      </w:pPr>
+      <w:r>
+        <w:rPr/>
+        <w:t xml:space="preserve">        </w:t>
+      </w:r>
+      <w:r>
+        <w:rPr/>
+        <w:t>}</w:t>
+      </w:r>
+    </w:p>
+    <w:p>
+      <w:pPr>
+        <w:pStyle w:val="Code"/>
+        <w:rPr/>
+      </w:pPr>
+      <w:r>
+        <w:rPr/>
+        <w:t xml:space="preserve">      </w:t>
+      </w:r>
+      <w:r>
+        <w:rPr/>
+        <w:t>}</w:t>
+      </w:r>
+    </w:p>
+    <w:p>
+      <w:pPr>
+        <w:pStyle w:val="Code"/>
+        <w:rPr/>
+      </w:pPr>
+      <w:r>
+        <w:rPr/>
+        <w:t xml:space="preserve">    </w:t>
+      </w:r>
+      <w:r>
+        <w:rPr/>
+        <w:t>}</w:t>
+      </w:r>
+    </w:p>
+    <w:p>
+      <w:pPr>
+        <w:pStyle w:val="Code"/>
+        <w:rPr/>
+      </w:pPr>
+      <w:r>
+        <w:rPr/>
+        <w:t xml:space="preserve">  </w:t>
+      </w:r>
+      <w:r>
+        <w:rPr/>
+        <w:t>}</w:t>
+      </w:r>
+    </w:p>
+    <w:p>
+      <w:pPr>
+        <w:pStyle w:val="Normal"/>
+        <w:rPr/>
+      </w:pPr>
+      <w:r>
+        <w:rPr/>
+        <w:t xml:space="preserve">In reproduce we perform a prilimnary test which proves if the mosquito can reproduce or not. Then, it looks for a mate within </w:t>
+      </w:r>
+      <w:r>
+        <w:rPr/>
+        <w:t xml:space="preserve">the “reproduceDistance” and checks if it can reproduce or not. If the cases pass then a new mosquito is added to the “next_mosquitto” list so that it can be appended to the primary “mosquitto” list after all the mosquitoes have gone through the analysis. Once a mosquito reproduces then it cannot reproduce. Although, this is not true in a real-world scenario, but to make the proof-of-concept simple I have kept this parameter. </w:t>
+      </w:r>
+    </w:p>
+    <w:p>
+      <w:pPr>
+        <w:pStyle w:val="Code"/>
+        <w:rPr/>
+      </w:pPr>
+      <w:r>
+        <w:rPr/>
+        <w:t>void die() {</w:t>
+      </w:r>
+    </w:p>
+    <w:p>
+      <w:pPr>
+        <w:pStyle w:val="Code"/>
+        <w:rPr/>
+      </w:pPr>
+      <w:r>
+        <w:rPr/>
+        <w:t xml:space="preserve">        </w:t>
+      </w:r>
+      <w:r>
+        <w:rPr/>
+        <w:t>if(steps &gt; totalSteps || distance(x, y, source_x, source_y) &gt; totalDistance) {</w:t>
+      </w:r>
+    </w:p>
+    <w:p>
+      <w:pPr>
+        <w:pStyle w:val="Code"/>
+        <w:rPr/>
+      </w:pPr>
+      <w:r>
+        <w:rPr/>
+        <w:t xml:space="preserve">            </w:t>
+      </w:r>
+      <w:r>
+        <w:rPr/>
+        <w:t>kill = true;</w:t>
+      </w:r>
+    </w:p>
+    <w:p>
+      <w:pPr>
+        <w:pStyle w:val="Code"/>
+        <w:rPr/>
+      </w:pPr>
+      <w:r>
+        <w:rPr/>
+        <w:t xml:space="preserve">        </w:t>
+      </w:r>
+      <w:r>
+        <w:rPr/>
+        <w:t>}</w:t>
+      </w:r>
+    </w:p>
+    <w:p>
+      <w:pPr>
+        <w:pStyle w:val="Code"/>
+        <w:rPr/>
+      </w:pPr>
+      <w:r>
+        <w:rPr/>
+        <w:t xml:space="preserve">    </w:t>
+      </w:r>
+      <w:r>
+        <w:rPr/>
+        <w:t>}</w:t>
+      </w:r>
+    </w:p>
+    <w:p>
+      <w:pPr>
+        <w:pStyle w:val="Normal"/>
+        <w:spacing w:before="0" w:after="160"/>
+        <w:rPr/>
+      </w:pPr>
+      <w:r>
+        <w:rPr/>
+        <w:t>The die function is very simple.</w:t>
       </w:r>
     </w:p>
     <w:sectPr>
@@ -2015,6 +2948,69 @@
       <w:rFonts w:cs="OpenSymbol"/>
     </w:rPr>
   </w:style>
+  <w:style w:type="character" w:styleId="ListLabel10">
+    <w:name w:val="ListLabel 10"/>
+    <w:qFormat/>
+    <w:rPr>
+      <w:rFonts w:cs="OpenSymbol"/>
+    </w:rPr>
+  </w:style>
+  <w:style w:type="character" w:styleId="ListLabel11">
+    <w:name w:val="ListLabel 11"/>
+    <w:qFormat/>
+    <w:rPr>
+      <w:rFonts w:cs="OpenSymbol"/>
+    </w:rPr>
+  </w:style>
+  <w:style w:type="character" w:styleId="ListLabel12">
+    <w:name w:val="ListLabel 12"/>
+    <w:qFormat/>
+    <w:rPr>
+      <w:rFonts w:cs="OpenSymbol"/>
+    </w:rPr>
+  </w:style>
+  <w:style w:type="character" w:styleId="ListLabel13">
+    <w:name w:val="ListLabel 13"/>
+    <w:qFormat/>
+    <w:rPr>
+      <w:rFonts w:cs="OpenSymbol"/>
+    </w:rPr>
+  </w:style>
+  <w:style w:type="character" w:styleId="ListLabel14">
+    <w:name w:val="ListLabel 14"/>
+    <w:qFormat/>
+    <w:rPr>
+      <w:rFonts w:cs="OpenSymbol"/>
+    </w:rPr>
+  </w:style>
+  <w:style w:type="character" w:styleId="ListLabel15">
+    <w:name w:val="ListLabel 15"/>
+    <w:qFormat/>
+    <w:rPr>
+      <w:rFonts w:cs="OpenSymbol"/>
+    </w:rPr>
+  </w:style>
+  <w:style w:type="character" w:styleId="ListLabel16">
+    <w:name w:val="ListLabel 16"/>
+    <w:qFormat/>
+    <w:rPr>
+      <w:rFonts w:cs="OpenSymbol"/>
+    </w:rPr>
+  </w:style>
+  <w:style w:type="character" w:styleId="ListLabel17">
+    <w:name w:val="ListLabel 17"/>
+    <w:qFormat/>
+    <w:rPr>
+      <w:rFonts w:cs="OpenSymbol"/>
+    </w:rPr>
+  </w:style>
+  <w:style w:type="character" w:styleId="ListLabel18">
+    <w:name w:val="ListLabel 18"/>
+    <w:qFormat/>
+    <w:rPr>
+      <w:rFonts w:cs="OpenSymbol"/>
+    </w:rPr>
+  </w:style>
   <w:style w:type="paragraph" w:styleId="Heading">
     <w:name w:val="Heading"/>
     <w:basedOn w:val="Normal"/>

</xml_diff>